<commit_message>
Complete the report and code.
</commit_message>
<xml_diff>
--- a/CS-596 Machine Learning/HW2/Machine learning Assignment2.docx
+++ b/CS-596 Machine Learning/HW2/Machine learning Assignment2.docx
@@ -280,7 +280,29 @@
           <w:sz w:val="24"/>
           <w:szCs w:val="24"/>
         </w:rPr>
-        <w:t xml:space="preserve">, I am able to get </w:t>
+        <w:t xml:space="preserve">, I </w:t>
+      </w:r>
+      <w:proofErr w:type="gramStart"/>
+      <w:r>
+        <w:rPr>
+          <w:rFonts w:ascii="Times New Roman" w:hAnsi="Times New Roman" w:cs="Times New Roman"/>
+          <w:bCs/>
+          <w:color w:val="000000"/>
+          <w:sz w:val="24"/>
+          <w:szCs w:val="24"/>
+        </w:rPr>
+        <w:t>am able to</w:t>
+      </w:r>
+      <w:proofErr w:type="gramEnd"/>
+      <w:r>
+        <w:rPr>
+          <w:rFonts w:ascii="Times New Roman" w:hAnsi="Times New Roman" w:cs="Times New Roman"/>
+          <w:bCs/>
+          <w:color w:val="000000"/>
+          <w:sz w:val="24"/>
+          <w:szCs w:val="24"/>
+        </w:rPr>
+        <w:t xml:space="preserve"> get </w:t>
       </w:r>
       <w:r>
         <w:rPr>
@@ -424,15 +446,105 @@
           <w:szCs w:val="24"/>
         </w:rPr>
       </w:pPr>
-      <w:r>
-        <w:rPr>
-          <w:rFonts w:ascii="Times New Roman" w:hAnsi="Times New Roman" w:cs="Times New Roman"/>
-          <w:bCs/>
-          <w:color w:val="000000"/>
-          <w:sz w:val="24"/>
-          <w:szCs w:val="24"/>
-        </w:rPr>
-        <w:t>value_max, value_min = sat.max(), sat.min()</w:t>
+      <w:proofErr w:type="spellStart"/>
+      <w:r>
+        <w:rPr>
+          <w:rFonts w:ascii="Times New Roman" w:hAnsi="Times New Roman" w:cs="Times New Roman"/>
+          <w:bCs/>
+          <w:color w:val="000000"/>
+          <w:sz w:val="24"/>
+          <w:szCs w:val="24"/>
+        </w:rPr>
+        <w:t>value_max</w:t>
+      </w:r>
+      <w:proofErr w:type="spellEnd"/>
+      <w:r>
+        <w:rPr>
+          <w:rFonts w:ascii="Times New Roman" w:hAnsi="Times New Roman" w:cs="Times New Roman"/>
+          <w:bCs/>
+          <w:color w:val="000000"/>
+          <w:sz w:val="24"/>
+          <w:szCs w:val="24"/>
+        </w:rPr>
+        <w:t xml:space="preserve">, </w:t>
+      </w:r>
+      <w:proofErr w:type="spellStart"/>
+      <w:r>
+        <w:rPr>
+          <w:rFonts w:ascii="Times New Roman" w:hAnsi="Times New Roman" w:cs="Times New Roman"/>
+          <w:bCs/>
+          <w:color w:val="000000"/>
+          <w:sz w:val="24"/>
+          <w:szCs w:val="24"/>
+        </w:rPr>
+        <w:t>value_min</w:t>
+      </w:r>
+      <w:proofErr w:type="spellEnd"/>
+      <w:r>
+        <w:rPr>
+          <w:rFonts w:ascii="Times New Roman" w:hAnsi="Times New Roman" w:cs="Times New Roman"/>
+          <w:bCs/>
+          <w:color w:val="000000"/>
+          <w:sz w:val="24"/>
+          <w:szCs w:val="24"/>
+        </w:rPr>
+        <w:t xml:space="preserve"> = </w:t>
+      </w:r>
+      <w:proofErr w:type="spellStart"/>
+      <w:proofErr w:type="gramStart"/>
+      <w:r>
+        <w:rPr>
+          <w:rFonts w:ascii="Times New Roman" w:hAnsi="Times New Roman" w:cs="Times New Roman"/>
+          <w:bCs/>
+          <w:color w:val="000000"/>
+          <w:sz w:val="24"/>
+          <w:szCs w:val="24"/>
+        </w:rPr>
+        <w:t>sat.max</w:t>
+      </w:r>
+      <w:proofErr w:type="spellEnd"/>
+      <w:r>
+        <w:rPr>
+          <w:rFonts w:ascii="Times New Roman" w:hAnsi="Times New Roman" w:cs="Times New Roman"/>
+          <w:bCs/>
+          <w:color w:val="000000"/>
+          <w:sz w:val="24"/>
+          <w:szCs w:val="24"/>
+        </w:rPr>
+        <w:t>(</w:t>
+      </w:r>
+      <w:proofErr w:type="gramEnd"/>
+      <w:r>
+        <w:rPr>
+          <w:rFonts w:ascii="Times New Roman" w:hAnsi="Times New Roman" w:cs="Times New Roman"/>
+          <w:bCs/>
+          <w:color w:val="000000"/>
+          <w:sz w:val="24"/>
+          <w:szCs w:val="24"/>
+        </w:rPr>
+        <w:t xml:space="preserve">), </w:t>
+      </w:r>
+      <w:proofErr w:type="spellStart"/>
+      <w:r>
+        <w:rPr>
+          <w:rFonts w:ascii="Times New Roman" w:hAnsi="Times New Roman" w:cs="Times New Roman"/>
+          <w:bCs/>
+          <w:color w:val="000000"/>
+          <w:sz w:val="24"/>
+          <w:szCs w:val="24"/>
+        </w:rPr>
+        <w:t>sat.min</w:t>
+      </w:r>
+      <w:proofErr w:type="spellEnd"/>
+      <w:r>
+        <w:rPr>
+          <w:rFonts w:ascii="Times New Roman" w:hAnsi="Times New Roman" w:cs="Times New Roman"/>
+          <w:bCs/>
+          <w:color w:val="000000"/>
+          <w:sz w:val="24"/>
+          <w:szCs w:val="24"/>
+        </w:rPr>
+        <w:t>()</w:t>
       </w:r>
     </w:p>
     <w:p>
@@ -458,7 +570,85 @@
           <w:sz w:val="24"/>
           <w:szCs w:val="24"/>
         </w:rPr>
-        <w:t>sat = (sat - value_min)/(value_max - value_min)</w:t>
+        <w:t xml:space="preserve">sat = (sat - </w:t>
+      </w:r>
+      <w:proofErr w:type="spellStart"/>
+      <w:r>
+        <w:rPr>
+          <w:rFonts w:ascii="Times New Roman" w:hAnsi="Times New Roman" w:cs="Times New Roman"/>
+          <w:bCs/>
+          <w:color w:val="000000"/>
+          <w:sz w:val="24"/>
+          <w:szCs w:val="24"/>
+        </w:rPr>
+        <w:t>value_min</w:t>
+      </w:r>
+      <w:proofErr w:type="spellEnd"/>
+      <w:r>
+        <w:rPr>
+          <w:rFonts w:ascii="Times New Roman" w:hAnsi="Times New Roman" w:cs="Times New Roman"/>
+          <w:bCs/>
+          <w:color w:val="000000"/>
+          <w:sz w:val="24"/>
+          <w:szCs w:val="24"/>
+        </w:rPr>
+        <w:t>)</w:t>
+      </w:r>
+      <w:proofErr w:type="gramStart"/>
+      <w:r>
+        <w:rPr>
+          <w:rFonts w:ascii="Times New Roman" w:hAnsi="Times New Roman" w:cs="Times New Roman"/>
+          <w:bCs/>
+          <w:color w:val="000000"/>
+          <w:sz w:val="24"/>
+          <w:szCs w:val="24"/>
+        </w:rPr>
+        <w:t>/(</w:t>
+      </w:r>
+      <w:proofErr w:type="spellStart"/>
+      <w:proofErr w:type="gramEnd"/>
+      <w:r>
+        <w:rPr>
+          <w:rFonts w:ascii="Times New Roman" w:hAnsi="Times New Roman" w:cs="Times New Roman"/>
+          <w:bCs/>
+          <w:color w:val="000000"/>
+          <w:sz w:val="24"/>
+          <w:szCs w:val="24"/>
+        </w:rPr>
+        <w:t>value_max</w:t>
+      </w:r>
+      <w:proofErr w:type="spellEnd"/>
+      <w:r>
+        <w:rPr>
+          <w:rFonts w:ascii="Times New Roman" w:hAnsi="Times New Roman" w:cs="Times New Roman"/>
+          <w:bCs/>
+          <w:color w:val="000000"/>
+          <w:sz w:val="24"/>
+          <w:szCs w:val="24"/>
+        </w:rPr>
+        <w:t xml:space="preserve"> - </w:t>
+      </w:r>
+      <w:proofErr w:type="spellStart"/>
+      <w:r>
+        <w:rPr>
+          <w:rFonts w:ascii="Times New Roman" w:hAnsi="Times New Roman" w:cs="Times New Roman"/>
+          <w:bCs/>
+          <w:color w:val="000000"/>
+          <w:sz w:val="24"/>
+          <w:szCs w:val="24"/>
+        </w:rPr>
+        <w:t>value_min</w:t>
+      </w:r>
+      <w:proofErr w:type="spellEnd"/>
+      <w:r>
+        <w:rPr>
+          <w:rFonts w:ascii="Times New Roman" w:hAnsi="Times New Roman" w:cs="Times New Roman"/>
+          <w:bCs/>
+          <w:color w:val="000000"/>
+          <w:sz w:val="24"/>
+          <w:szCs w:val="24"/>
+        </w:rPr>
+        <w:t>)</w:t>
       </w:r>
     </w:p>
     <w:p>
@@ -530,7 +720,51 @@
           <w:sz w:val="24"/>
           <w:szCs w:val="24"/>
         </w:rPr>
-        <w:t xml:space="preserve">At first, using numpy built-in function mean(), we can get mean values in data. </w:t>
+        <w:t xml:space="preserve">At first, using </w:t>
+      </w:r>
+      <w:proofErr w:type="spellStart"/>
+      <w:r>
+        <w:rPr>
+          <w:rFonts w:ascii="Times New Roman" w:hAnsi="Times New Roman" w:cs="Times New Roman"/>
+          <w:bCs/>
+          <w:color w:val="000000"/>
+          <w:sz w:val="24"/>
+          <w:szCs w:val="24"/>
+        </w:rPr>
+        <w:t>numpy</w:t>
+      </w:r>
+      <w:proofErr w:type="spellEnd"/>
+      <w:r>
+        <w:rPr>
+          <w:rFonts w:ascii="Times New Roman" w:hAnsi="Times New Roman" w:cs="Times New Roman"/>
+          <w:bCs/>
+          <w:color w:val="000000"/>
+          <w:sz w:val="24"/>
+          <w:szCs w:val="24"/>
+        </w:rPr>
+        <w:t xml:space="preserve"> built-in function </w:t>
+      </w:r>
+      <w:proofErr w:type="gramStart"/>
+      <w:r>
+        <w:rPr>
+          <w:rFonts w:ascii="Times New Roman" w:hAnsi="Times New Roman" w:cs="Times New Roman"/>
+          <w:bCs/>
+          <w:color w:val="000000"/>
+          <w:sz w:val="24"/>
+          <w:szCs w:val="24"/>
+        </w:rPr>
+        <w:t>mean(</w:t>
+      </w:r>
+      <w:proofErr w:type="gramEnd"/>
+      <w:r>
+        <w:rPr>
+          <w:rFonts w:ascii="Times New Roman" w:hAnsi="Times New Roman" w:cs="Times New Roman"/>
+          <w:bCs/>
+          <w:color w:val="000000"/>
+          <w:sz w:val="24"/>
+          <w:szCs w:val="24"/>
+        </w:rPr>
+        <w:t xml:space="preserve">), we can get mean values in data. </w:t>
       </w:r>
       <w:r>
         <w:rPr>
@@ -570,8 +804,20 @@
           <w:sz w:val="24"/>
           <w:szCs w:val="24"/>
         </w:rPr>
-        <w:t xml:space="preserve"> value_min</w:t>
-      </w:r>
+        <w:t xml:space="preserve"> </w:t>
+      </w:r>
+      <w:proofErr w:type="spellStart"/>
+      <w:r>
+        <w:rPr>
+          <w:rFonts w:ascii="Times New Roman" w:hAnsi="Times New Roman" w:cs="Times New Roman"/>
+          <w:bCs/>
+          <w:color w:val="000000"/>
+          <w:sz w:val="24"/>
+          <w:szCs w:val="24"/>
+        </w:rPr>
+        <w:t>value_min</w:t>
+      </w:r>
+      <w:proofErr w:type="spellEnd"/>
       <w:r>
         <w:rPr>
           <w:rFonts w:ascii="Times New Roman" w:hAnsi="Times New Roman" w:cs="Times New Roman"/>
@@ -660,13 +906,23 @@
           <w:szCs w:val="24"/>
         </w:rPr>
       </w:pPr>
-      <w:r>
-        <w:rPr>
-          <w:rFonts w:ascii="Times New Roman" w:eastAsia="Times New Roman" w:hAnsi="Times New Roman" w:cs="Times New Roman"/>
-          <w:sz w:val="24"/>
-          <w:szCs w:val="24"/>
-        </w:rPr>
-        <w:t>gradientDescent:</w:t>
+      <w:proofErr w:type="spellStart"/>
+      <w:r>
+        <w:rPr>
+          <w:rFonts w:ascii="Times New Roman" w:eastAsia="Times New Roman" w:hAnsi="Times New Roman" w:cs="Times New Roman"/>
+          <w:sz w:val="24"/>
+          <w:szCs w:val="24"/>
+        </w:rPr>
+        <w:t>gradientDescent</w:t>
+      </w:r>
+      <w:proofErr w:type="spellEnd"/>
+      <w:r>
+        <w:rPr>
+          <w:rFonts w:ascii="Times New Roman" w:eastAsia="Times New Roman" w:hAnsi="Times New Roman" w:cs="Times New Roman"/>
+          <w:sz w:val="24"/>
+          <w:szCs w:val="24"/>
+        </w:rPr>
+        <w:t>:</w:t>
       </w:r>
       <w:r>
         <w:rPr>
@@ -683,9 +939,10 @@
         <w:autoSpaceDN w:val="0"/>
         <w:adjustRightInd w:val="0"/>
         <w:spacing w:after="0" w:line="240" w:lineRule="auto"/>
-        <w:ind w:firstLine="720"/>
-        <w:rPr>
-          <w:rFonts w:ascii="Times New Roman" w:eastAsia="Times New Roman" w:hAnsi="Times New Roman" w:cs="Times New Roman"/>
+        <w:ind w:left="720"/>
+        <w:rPr>
+          <w:rFonts w:ascii="Times New Roman" w:eastAsia="Times New Roman" w:hAnsi="Times New Roman" w:cs="Times New Roman"/>
+          <w:iCs/>
           <w:sz w:val="24"/>
           <w:szCs w:val="24"/>
         </w:rPr>
@@ -698,6 +955,7 @@
         </w:rPr>
         <w:t xml:space="preserve">1.  </w:t>
       </w:r>
+      <w:proofErr w:type="spellStart"/>
       <w:r>
         <w:rPr>
           <w:rFonts w:ascii="Times New Roman" w:eastAsia="Times New Roman" w:hAnsi="Times New Roman" w:cs="Times New Roman"/>
@@ -706,6 +964,7 @@
         </w:rPr>
         <w:t>residualError</w:t>
       </w:r>
+      <w:proofErr w:type="spellEnd"/>
       <w:r>
         <w:rPr>
           <w:rFonts w:ascii="Times New Roman" w:eastAsia="Times New Roman" w:hAnsi="Times New Roman" w:cs="Times New Roman"/>
@@ -720,7 +979,141 @@
           <w:sz w:val="24"/>
           <w:szCs w:val="24"/>
         </w:rPr>
-        <w:t xml:space="preserve"> We know that </w:t>
+        <w:t xml:space="preserve"> We know that</w:t>
+      </w:r>
+      <w:r>
+        <w:rPr>
+          <w:rFonts w:ascii="Times New Roman" w:eastAsia="Times New Roman" w:hAnsi="Times New Roman" w:cs="Times New Roman"/>
+          <w:sz w:val="24"/>
+          <w:szCs w:val="24"/>
+        </w:rPr>
+        <w:t xml:space="preserve"> residual is </w:t>
+      </w:r>
+      <w:r>
+        <w:rPr>
+          <w:rFonts w:ascii="Times New Roman" w:eastAsia="Times New Roman" w:hAnsi="Times New Roman" w:cs="Times New Roman"/>
+          <w:sz w:val="24"/>
+          <w:szCs w:val="24"/>
+        </w:rPr>
+        <w:t xml:space="preserve"> </w:t>
+      </w:r>
+      <m:oMath>
+        <m:sSup>
+          <m:sSupPr>
+            <m:ctrlPr>
+              <w:rPr>
+                <w:rFonts w:ascii="Cambria Math" w:eastAsia="Times New Roman" w:hAnsi="Cambria Math" w:cs="Times New Roman"/>
+                <w:i/>
+                <w:iCs/>
+                <w:sz w:val="24"/>
+                <w:szCs w:val="24"/>
+              </w:rPr>
+            </m:ctrlPr>
+          </m:sSupPr>
+          <m:e>
+            <m:r>
+              <w:rPr>
+                <w:rFonts w:ascii="Cambria Math" w:eastAsia="Times New Roman" w:hAnsi="Cambria Math" w:cs="Times New Roman"/>
+                <w:sz w:val="24"/>
+                <w:szCs w:val="24"/>
+              </w:rPr>
+              <m:t>θ</m:t>
+            </m:r>
+          </m:e>
+          <m:sup>
+            <m:r>
+              <w:rPr>
+                <w:rFonts w:ascii="Cambria Math" w:eastAsia="Times New Roman" w:hAnsi="Cambria Math" w:cs="Times New Roman"/>
+                <w:sz w:val="24"/>
+                <w:szCs w:val="24"/>
+              </w:rPr>
+              <m:t>T</m:t>
+            </m:r>
+          </m:sup>
+        </m:sSup>
+        <m:sSub>
+          <m:sSubPr>
+            <m:ctrlPr>
+              <w:rPr>
+                <w:rFonts w:ascii="Cambria Math" w:eastAsia="Times New Roman" w:hAnsi="Cambria Math" w:cs="Times New Roman"/>
+                <w:i/>
+                <w:iCs/>
+                <w:sz w:val="24"/>
+                <w:szCs w:val="24"/>
+              </w:rPr>
+            </m:ctrlPr>
+          </m:sSubPr>
+          <m:e>
+            <m:r>
+              <w:rPr>
+                <w:rFonts w:ascii="Cambria Math" w:eastAsia="Times New Roman" w:hAnsi="Cambria Math" w:cs="Times New Roman"/>
+                <w:sz w:val="24"/>
+                <w:szCs w:val="24"/>
+              </w:rPr>
+              <m:t>x</m:t>
+            </m:r>
+          </m:e>
+          <m:sub>
+            <m:r>
+              <w:rPr>
+                <w:rFonts w:ascii="Cambria Math" w:eastAsia="Times New Roman" w:hAnsi="Cambria Math" w:cs="Times New Roman"/>
+                <w:sz w:val="24"/>
+                <w:szCs w:val="24"/>
+              </w:rPr>
+              <m:t>i</m:t>
+            </m:r>
+          </m:sub>
+        </m:sSub>
+        <m:r>
+          <w:rPr>
+            <w:rFonts w:ascii="Cambria Math" w:eastAsia="Times New Roman" w:hAnsi="Cambria Math" w:cs="Times New Roman"/>
+            <w:sz w:val="24"/>
+            <w:szCs w:val="24"/>
+          </w:rPr>
+          <m:t>-</m:t>
+        </m:r>
+        <m:sSub>
+          <m:sSubPr>
+            <m:ctrlPr>
+              <w:rPr>
+                <w:rFonts w:ascii="Cambria Math" w:eastAsia="Times New Roman" w:hAnsi="Cambria Math" w:cs="Times New Roman"/>
+                <w:i/>
+                <w:iCs/>
+                <w:sz w:val="24"/>
+                <w:szCs w:val="24"/>
+              </w:rPr>
+            </m:ctrlPr>
+          </m:sSubPr>
+          <m:e>
+            <m:r>
+              <w:rPr>
+                <w:rFonts w:ascii="Cambria Math" w:eastAsia="Times New Roman" w:hAnsi="Cambria Math" w:cs="Times New Roman"/>
+                <w:sz w:val="24"/>
+                <w:szCs w:val="24"/>
+              </w:rPr>
+              <m:t>y</m:t>
+            </m:r>
+          </m:e>
+          <m:sub>
+            <m:r>
+              <w:rPr>
+                <w:rFonts w:ascii="Cambria Math" w:eastAsia="Times New Roman" w:hAnsi="Cambria Math" w:cs="Times New Roman"/>
+                <w:sz w:val="24"/>
+                <w:szCs w:val="24"/>
+              </w:rPr>
+              <m:t>i</m:t>
+            </m:r>
+          </m:sub>
+        </m:sSub>
+      </m:oMath>
+      <w:r>
+        <w:rPr>
+          <w:rFonts w:ascii="Times New Roman" w:eastAsia="Times New Roman" w:hAnsi="Times New Roman" w:cs="Times New Roman"/>
+          <w:iCs/>
+          <w:sz w:val="24"/>
+          <w:szCs w:val="24"/>
+        </w:rPr>
+        <w:t>, so using np.dot can get the result.</w:t>
       </w:r>
     </w:p>
     <w:p>
@@ -729,13 +1122,75 @@
         <w:autoSpaceDN w:val="0"/>
         <w:adjustRightInd w:val="0"/>
         <w:spacing w:after="0" w:line="240" w:lineRule="auto"/>
-        <w:ind w:firstLine="720"/>
-        <w:rPr>
-          <w:rFonts w:ascii="Times New Roman" w:eastAsia="Times New Roman" w:hAnsi="Times New Roman" w:cs="Times New Roman"/>
-          <w:sz w:val="24"/>
-          <w:szCs w:val="24"/>
-        </w:rPr>
-      </w:pPr>
+        <w:ind w:left="720" w:firstLine="270"/>
+        <w:rPr>
+          <w:rFonts w:ascii="Times New Roman" w:eastAsia="Times New Roman" w:hAnsi="Times New Roman" w:cs="Times New Roman"/>
+          <w:sz w:val="24"/>
+          <w:szCs w:val="24"/>
+        </w:rPr>
+      </w:pPr>
+      <w:r>
+        <w:rPr>
+          <w:rFonts w:ascii="Times New Roman" w:eastAsia="Times New Roman" w:hAnsi="Times New Roman" w:cs="Times New Roman"/>
+          <w:sz w:val="24"/>
+          <w:szCs w:val="24"/>
+        </w:rPr>
+        <w:t xml:space="preserve">Code: </w:t>
+      </w:r>
+      <w:proofErr w:type="spellStart"/>
+      <w:r>
+        <w:rPr>
+          <w:rFonts w:ascii="Times New Roman" w:eastAsia="Times New Roman" w:hAnsi="Times New Roman" w:cs="Times New Roman"/>
+          <w:sz w:val="24"/>
+          <w:szCs w:val="24"/>
+        </w:rPr>
+        <w:t>residualError</w:t>
+      </w:r>
+      <w:proofErr w:type="spellEnd"/>
+      <w:r>
+        <w:rPr>
+          <w:rFonts w:ascii="Times New Roman" w:eastAsia="Times New Roman" w:hAnsi="Times New Roman" w:cs="Times New Roman"/>
+          <w:sz w:val="24"/>
+          <w:szCs w:val="24"/>
+        </w:rPr>
+        <w:t xml:space="preserve"> </w:t>
+      </w:r>
+      <w:proofErr w:type="gramStart"/>
+      <w:r>
+        <w:rPr>
+          <w:rFonts w:ascii="Times New Roman" w:eastAsia="Times New Roman" w:hAnsi="Times New Roman" w:cs="Times New Roman"/>
+          <w:sz w:val="24"/>
+          <w:szCs w:val="24"/>
+        </w:rPr>
+        <w:t>=  np.dot</w:t>
+      </w:r>
+      <w:proofErr w:type="gramEnd"/>
+      <w:r>
+        <w:rPr>
+          <w:rFonts w:ascii="Times New Roman" w:eastAsia="Times New Roman" w:hAnsi="Times New Roman" w:cs="Times New Roman"/>
+          <w:sz w:val="24"/>
+          <w:szCs w:val="24"/>
+        </w:rPr>
+        <w:t>(</w:t>
+      </w:r>
+      <w:proofErr w:type="spellStart"/>
+      <w:r>
+        <w:rPr>
+          <w:rFonts w:ascii="Times New Roman" w:eastAsia="Times New Roman" w:hAnsi="Times New Roman" w:cs="Times New Roman"/>
+          <w:sz w:val="24"/>
+          <w:szCs w:val="24"/>
+        </w:rPr>
+        <w:t>X,theta</w:t>
+      </w:r>
+      <w:proofErr w:type="spellEnd"/>
+      <w:r>
+        <w:rPr>
+          <w:rFonts w:ascii="Times New Roman" w:eastAsia="Times New Roman" w:hAnsi="Times New Roman" w:cs="Times New Roman"/>
+          <w:sz w:val="24"/>
+          <w:szCs w:val="24"/>
+        </w:rPr>
+        <w:t>) - y</w:t>
+      </w:r>
     </w:p>
     <w:p>
       <w:pPr>
@@ -743,13 +1198,298 @@
         <w:autoSpaceDN w:val="0"/>
         <w:adjustRightInd w:val="0"/>
         <w:spacing w:after="0" w:line="240" w:lineRule="auto"/>
-        <w:ind w:firstLine="720"/>
-        <w:rPr>
-          <w:rFonts w:ascii="Times New Roman" w:eastAsia="Times New Roman" w:hAnsi="Times New Roman" w:cs="Times New Roman"/>
-          <w:sz w:val="24"/>
-          <w:szCs w:val="24"/>
-        </w:rPr>
-      </w:pPr>
+        <w:ind w:left="720"/>
+        <w:rPr>
+          <w:rFonts w:ascii="Times New Roman" w:eastAsia="Times New Roman" w:hAnsi="Times New Roman" w:cs="Times New Roman"/>
+          <w:iCs/>
+          <w:sz w:val="24"/>
+          <w:szCs w:val="24"/>
+        </w:rPr>
+      </w:pPr>
+      <w:r>
+        <w:rPr>
+          <w:rFonts w:ascii="Times New Roman" w:eastAsia="Times New Roman" w:hAnsi="Times New Roman" w:cs="Times New Roman"/>
+          <w:sz w:val="24"/>
+          <w:szCs w:val="24"/>
+        </w:rPr>
+        <w:t xml:space="preserve">2.  </w:t>
+      </w:r>
+      <w:r>
+        <w:rPr>
+          <w:rFonts w:ascii="Times New Roman" w:eastAsia="Times New Roman" w:hAnsi="Times New Roman" w:cs="Times New Roman"/>
+          <w:sz w:val="24"/>
+          <w:szCs w:val="24"/>
+        </w:rPr>
+        <w:t>gradient</w:t>
+      </w:r>
+      <w:r>
+        <w:rPr>
+          <w:rFonts w:ascii="Times New Roman" w:eastAsia="Times New Roman" w:hAnsi="Times New Roman" w:cs="Times New Roman"/>
+          <w:sz w:val="24"/>
+          <w:szCs w:val="24"/>
+        </w:rPr>
+        <w:t xml:space="preserve">: We know that </w:t>
+      </w:r>
+      <w:r>
+        <w:rPr>
+          <w:rFonts w:ascii="Times New Roman" w:eastAsia="Times New Roman" w:hAnsi="Times New Roman" w:cs="Times New Roman"/>
+          <w:sz w:val="24"/>
+          <w:szCs w:val="24"/>
+        </w:rPr>
+        <w:t>gradient</w:t>
+      </w:r>
+      <w:r>
+        <w:rPr>
+          <w:rFonts w:ascii="Times New Roman" w:eastAsia="Times New Roman" w:hAnsi="Times New Roman" w:cs="Times New Roman"/>
+          <w:sz w:val="24"/>
+          <w:szCs w:val="24"/>
+        </w:rPr>
+        <w:t xml:space="preserve"> is </w:t>
+      </w:r>
+      <m:oMath>
+        <m:sSub>
+          <m:sSubPr>
+            <m:ctrlPr>
+              <w:rPr>
+                <w:rFonts w:ascii="Cambria Math" w:eastAsia="Times New Roman" w:hAnsi="Cambria Math" w:cs="Times New Roman"/>
+                <w:i/>
+                <w:iCs/>
+                <w:sz w:val="24"/>
+                <w:szCs w:val="24"/>
+              </w:rPr>
+            </m:ctrlPr>
+          </m:sSubPr>
+          <m:e>
+            <m:r>
+              <w:rPr>
+                <w:rFonts w:ascii="Cambria Math" w:eastAsia="Times New Roman" w:hAnsi="Cambria Math" w:cs="Times New Roman"/>
+                <w:sz w:val="24"/>
+                <w:szCs w:val="24"/>
+              </w:rPr>
+              <m:t>θ</m:t>
+            </m:r>
+          </m:e>
+          <m:sub>
+            <m:r>
+              <w:rPr>
+                <w:rFonts w:ascii="Cambria Math" w:eastAsia="Times New Roman" w:hAnsi="Cambria Math" w:cs="Times New Roman"/>
+                <w:sz w:val="24"/>
+                <w:szCs w:val="24"/>
+              </w:rPr>
+              <m:t>j</m:t>
+            </m:r>
+          </m:sub>
+        </m:sSub>
+        <m:r>
+          <w:rPr>
+            <w:rFonts w:ascii="Cambria Math" w:eastAsia="Times New Roman" w:hAnsi="Cambria Math" w:cs="Times New Roman"/>
+            <w:sz w:val="24"/>
+            <w:szCs w:val="24"/>
+          </w:rPr>
+          <m:t>=</m:t>
+        </m:r>
+        <m:sSub>
+          <m:sSubPr>
+            <m:ctrlPr>
+              <w:rPr>
+                <w:rFonts w:ascii="Cambria Math" w:eastAsia="Times New Roman" w:hAnsi="Cambria Math" w:cs="Times New Roman"/>
+                <w:i/>
+                <w:iCs/>
+                <w:sz w:val="24"/>
+                <w:szCs w:val="24"/>
+              </w:rPr>
+            </m:ctrlPr>
+          </m:sSubPr>
+          <m:e>
+            <m:r>
+              <w:rPr>
+                <w:rFonts w:ascii="Cambria Math" w:eastAsia="Times New Roman" w:hAnsi="Cambria Math" w:cs="Times New Roman"/>
+                <w:sz w:val="24"/>
+                <w:szCs w:val="24"/>
+              </w:rPr>
+              <m:t>θ</m:t>
+            </m:r>
+          </m:e>
+          <m:sub>
+            <m:r>
+              <w:rPr>
+                <w:rFonts w:ascii="Cambria Math" w:eastAsia="Times New Roman" w:hAnsi="Cambria Math" w:cs="Times New Roman"/>
+                <w:sz w:val="24"/>
+                <w:szCs w:val="24"/>
+              </w:rPr>
+              <m:t>j</m:t>
+            </m:r>
+          </m:sub>
+        </m:sSub>
+        <m:r>
+          <w:rPr>
+            <w:rFonts w:ascii="Cambria Math" w:eastAsia="Times New Roman" w:hAnsi="Cambria Math" w:cs="Times New Roman"/>
+            <w:sz w:val="24"/>
+            <w:szCs w:val="24"/>
+          </w:rPr>
+          <m:t>-α </m:t>
+        </m:r>
+        <m:f>
+          <m:fPr>
+            <m:ctrlPr>
+              <w:rPr>
+                <w:rFonts w:ascii="Cambria Math" w:eastAsia="Times New Roman" w:hAnsi="Cambria Math" w:cs="Times New Roman"/>
+                <w:i/>
+                <w:iCs/>
+                <w:sz w:val="24"/>
+                <w:szCs w:val="24"/>
+              </w:rPr>
+            </m:ctrlPr>
+          </m:fPr>
+          <m:num>
+            <m:r>
+              <w:rPr>
+                <w:rFonts w:ascii="Cambria Math" w:eastAsia="Times New Roman" w:hAnsi="Cambria Math" w:cs="Times New Roman"/>
+                <w:sz w:val="24"/>
+                <w:szCs w:val="24"/>
+              </w:rPr>
+              <m:t>1</m:t>
+            </m:r>
+          </m:num>
+          <m:den>
+            <m:r>
+              <w:rPr>
+                <w:rFonts w:ascii="Cambria Math" w:eastAsia="Times New Roman" w:hAnsi="Cambria Math" w:cs="Times New Roman"/>
+                <w:sz w:val="24"/>
+                <w:szCs w:val="24"/>
+              </w:rPr>
+              <m:t>m</m:t>
+            </m:r>
+          </m:den>
+        </m:f>
+        <m:nary>
+          <m:naryPr>
+            <m:chr m:val="∑"/>
+            <m:supHide m:val="1"/>
+            <m:ctrlPr>
+              <w:rPr>
+                <w:rFonts w:ascii="Cambria Math" w:eastAsia="Times New Roman" w:hAnsi="Cambria Math" w:cs="Times New Roman"/>
+                <w:i/>
+                <w:iCs/>
+                <w:sz w:val="24"/>
+                <w:szCs w:val="24"/>
+              </w:rPr>
+            </m:ctrlPr>
+          </m:naryPr>
+          <m:sub>
+            <m:r>
+              <w:rPr>
+                <w:rFonts w:ascii="Cambria Math" w:eastAsia="Times New Roman" w:hAnsi="Cambria Math" w:cs="Times New Roman"/>
+                <w:sz w:val="24"/>
+                <w:szCs w:val="24"/>
+              </w:rPr>
+              <m:t>i</m:t>
+            </m:r>
+          </m:sub>
+          <m:sup/>
+          <m:e>
+            <m:r>
+              <w:rPr>
+                <w:rFonts w:ascii="Cambria Math" w:eastAsia="Times New Roman" w:hAnsi="Cambria Math" w:cs="Times New Roman"/>
+                <w:sz w:val="24"/>
+                <w:szCs w:val="24"/>
+              </w:rPr>
+              <m:t>(</m:t>
+            </m:r>
+            <m:r>
+              <w:rPr>
+                <w:rFonts w:ascii="Cambria Math" w:eastAsia="Times New Roman" w:hAnsi="Cambria Math" w:cs="Times New Roman"/>
+                <w:sz w:val="24"/>
+                <w:szCs w:val="24"/>
+              </w:rPr>
+              <m:t>residualError</m:t>
+            </m:r>
+            <m:r>
+              <w:rPr>
+                <w:rFonts w:ascii="Cambria Math" w:eastAsia="Times New Roman" w:hAnsi="Cambria Math" w:cs="Times New Roman"/>
+                <w:sz w:val="24"/>
+                <w:szCs w:val="24"/>
+              </w:rPr>
+              <m:t>)</m:t>
+            </m:r>
+            <m:sSup>
+              <m:sSupPr>
+                <m:ctrlPr>
+                  <w:rPr>
+                    <w:rFonts w:ascii="Cambria Math" w:eastAsia="Times New Roman" w:hAnsi="Cambria Math" w:cs="Times New Roman"/>
+                    <w:i/>
+                    <w:iCs/>
+                    <w:sz w:val="24"/>
+                    <w:szCs w:val="24"/>
+                  </w:rPr>
+                </m:ctrlPr>
+              </m:sSupPr>
+              <m:e>
+                <m:sSub>
+                  <m:sSubPr>
+                    <m:ctrlPr>
+                      <w:rPr>
+                        <w:rFonts w:ascii="Cambria Math" w:eastAsia="Times New Roman" w:hAnsi="Cambria Math" w:cs="Times New Roman"/>
+                        <w:i/>
+                        <w:iCs/>
+                        <w:sz w:val="24"/>
+                        <w:szCs w:val="24"/>
+                      </w:rPr>
+                    </m:ctrlPr>
+                  </m:sSubPr>
+                  <m:e>
+                    <m:r>
+                      <w:rPr>
+                        <w:rFonts w:ascii="Cambria Math" w:eastAsia="Times New Roman" w:hAnsi="Cambria Math" w:cs="Times New Roman"/>
+                        <w:sz w:val="24"/>
+                        <w:szCs w:val="24"/>
+                      </w:rPr>
+                      <m:t>x</m:t>
+                    </m:r>
+                  </m:e>
+                  <m:sub>
+                    <m:r>
+                      <w:rPr>
+                        <w:rFonts w:ascii="Cambria Math" w:eastAsia="Times New Roman" w:hAnsi="Cambria Math" w:cs="Times New Roman"/>
+                        <w:sz w:val="24"/>
+                        <w:szCs w:val="24"/>
+                      </w:rPr>
+                      <m:t>j</m:t>
+                    </m:r>
+                  </m:sub>
+                </m:sSub>
+              </m:e>
+              <m:sup>
+                <m:r>
+                  <w:rPr>
+                    <w:rFonts w:ascii="Cambria Math" w:eastAsia="Times New Roman" w:hAnsi="Cambria Math" w:cs="Times New Roman"/>
+                    <w:sz w:val="24"/>
+                    <w:szCs w:val="24"/>
+                  </w:rPr>
+                  <m:t>i</m:t>
+                </m:r>
+              </m:sup>
+            </m:sSup>
+            <m:r>
+              <w:rPr>
+                <w:rFonts w:ascii="Cambria Math" w:eastAsia="Times New Roman" w:hAnsi="Cambria Math" w:cs="Times New Roman"/>
+                <w:sz w:val="24"/>
+                <w:szCs w:val="24"/>
+              </w:rPr>
+              <m:t>  </m:t>
+            </m:r>
+          </m:e>
+        </m:nary>
+      </m:oMath>
+      <w:r>
+        <w:rPr>
+          <w:rFonts w:ascii="Times New Roman" w:eastAsia="Times New Roman" w:hAnsi="Times New Roman" w:cs="Times New Roman"/>
+          <w:iCs/>
+          <w:sz w:val="24"/>
+          <w:szCs w:val="24"/>
+        </w:rPr>
+        <w:t>. Using transpose X to time residual error can get the sum for all thetas.</w:t>
+      </w:r>
     </w:p>
     <w:p>
       <w:pPr>
@@ -757,20 +1497,65 @@
         <w:autoSpaceDN w:val="0"/>
         <w:adjustRightInd w:val="0"/>
         <w:spacing w:after="0" w:line="240" w:lineRule="auto"/>
-        <w:ind w:firstLine="720"/>
-        <w:rPr>
-          <w:rFonts w:ascii="Times New Roman" w:eastAsia="Times New Roman" w:hAnsi="Times New Roman" w:cs="Times New Roman"/>
-          <w:sz w:val="24"/>
-          <w:szCs w:val="24"/>
-        </w:rPr>
-      </w:pPr>
-      <w:r>
-        <w:rPr>
-          <w:rFonts w:ascii="Times New Roman" w:eastAsia="Times New Roman" w:hAnsi="Times New Roman" w:cs="Times New Roman"/>
-          <w:sz w:val="24"/>
-          <w:szCs w:val="24"/>
-        </w:rPr>
-        <w:t>residualError =  np.dot(X,theta) - y</w:t>
+        <w:ind w:left="720" w:firstLine="270"/>
+        <w:rPr>
+          <w:rFonts w:ascii="Times New Roman" w:eastAsia="Times New Roman" w:hAnsi="Times New Roman" w:cs="Times New Roman"/>
+          <w:sz w:val="24"/>
+          <w:szCs w:val="24"/>
+        </w:rPr>
+      </w:pPr>
+      <w:r>
+        <w:rPr>
+          <w:rFonts w:ascii="Times New Roman" w:eastAsia="Times New Roman" w:hAnsi="Times New Roman" w:cs="Times New Roman"/>
+          <w:iCs/>
+          <w:sz w:val="24"/>
+          <w:szCs w:val="24"/>
+        </w:rPr>
+        <w:t xml:space="preserve">Code: </w:t>
+      </w:r>
+      <w:r>
+        <w:rPr>
+          <w:rFonts w:ascii="Times New Roman" w:eastAsia="Times New Roman" w:hAnsi="Times New Roman" w:cs="Times New Roman"/>
+          <w:sz w:val="24"/>
+          <w:szCs w:val="24"/>
+        </w:rPr>
+        <w:t>gradient = (1/</w:t>
+      </w:r>
+      <w:proofErr w:type="gramStart"/>
+      <w:r>
+        <w:rPr>
+          <w:rFonts w:ascii="Times New Roman" w:eastAsia="Times New Roman" w:hAnsi="Times New Roman" w:cs="Times New Roman"/>
+          <w:sz w:val="24"/>
+          <w:szCs w:val="24"/>
+        </w:rPr>
+        <w:t>m)*</w:t>
+      </w:r>
+      <w:proofErr w:type="gramEnd"/>
+      <w:r>
+        <w:rPr>
+          <w:rFonts w:ascii="Times New Roman" w:eastAsia="Times New Roman" w:hAnsi="Times New Roman" w:cs="Times New Roman"/>
+          <w:sz w:val="24"/>
+          <w:szCs w:val="24"/>
+        </w:rPr>
+        <w:t>(transposedX.dot(</w:t>
+      </w:r>
+      <w:proofErr w:type="spellStart"/>
+      <w:r>
+        <w:rPr>
+          <w:rFonts w:ascii="Times New Roman" w:eastAsia="Times New Roman" w:hAnsi="Times New Roman" w:cs="Times New Roman"/>
+          <w:sz w:val="24"/>
+          <w:szCs w:val="24"/>
+        </w:rPr>
+        <w:t>residualError</w:t>
+      </w:r>
+      <w:proofErr w:type="spellEnd"/>
+      <w:r>
+        <w:rPr>
+          <w:rFonts w:ascii="Times New Roman" w:eastAsia="Times New Roman" w:hAnsi="Times New Roman" w:cs="Times New Roman"/>
+          <w:sz w:val="24"/>
+          <w:szCs w:val="24"/>
+        </w:rPr>
+        <w:t>))</w:t>
       </w:r>
     </w:p>
     <w:p>
@@ -779,22 +1564,434 @@
         <w:autoSpaceDN w:val="0"/>
         <w:adjustRightInd w:val="0"/>
         <w:spacing w:after="0" w:line="240" w:lineRule="auto"/>
-        <w:ind w:firstLine="720"/>
-        <w:rPr>
-          <w:rFonts w:ascii="Times New Roman" w:eastAsia="Times New Roman" w:hAnsi="Times New Roman" w:cs="Times New Roman"/>
-          <w:sz w:val="24"/>
-          <w:szCs w:val="24"/>
-        </w:rPr>
-      </w:pPr>
-      <w:bookmarkStart w:id="0" w:name="_GoBack"/>
-      <w:bookmarkEnd w:id="0"/>
-      <w:r>
-        <w:rPr>
-          <w:rFonts w:ascii="Times New Roman" w:eastAsia="Times New Roman" w:hAnsi="Times New Roman" w:cs="Times New Roman"/>
-          <w:sz w:val="24"/>
-          <w:szCs w:val="24"/>
-        </w:rPr>
-        <w:t>gradient =  (1/m)*(transposedX.dot(residualError))</w:t>
+        <w:ind w:left="720"/>
+        <w:rPr>
+          <w:rFonts w:ascii="Times New Roman" w:eastAsia="Times New Roman" w:hAnsi="Times New Roman" w:cs="Times New Roman"/>
+          <w:iCs/>
+          <w:sz w:val="24"/>
+          <w:szCs w:val="24"/>
+        </w:rPr>
+      </w:pPr>
+      <w:r>
+        <w:rPr>
+          <w:rFonts w:ascii="Times New Roman" w:eastAsia="Times New Roman" w:hAnsi="Times New Roman" w:cs="Times New Roman"/>
+          <w:sz w:val="24"/>
+          <w:szCs w:val="24"/>
+        </w:rPr>
+        <w:t xml:space="preserve">3.  According to the equation of cost function  </w:t>
+      </w:r>
+      <m:oMath>
+        <m:f>
+          <m:fPr>
+            <m:ctrlPr>
+              <w:rPr>
+                <w:rFonts w:ascii="Cambria Math" w:eastAsia="Times New Roman" w:hAnsi="Cambria Math" w:cs="Times New Roman"/>
+                <w:i/>
+                <w:iCs/>
+                <w:sz w:val="24"/>
+                <w:szCs w:val="24"/>
+              </w:rPr>
+            </m:ctrlPr>
+          </m:fPr>
+          <m:num>
+            <m:r>
+              <w:rPr>
+                <w:rFonts w:ascii="Cambria Math" w:eastAsia="Times New Roman" w:hAnsi="Cambria Math" w:cs="Times New Roman"/>
+                <w:sz w:val="24"/>
+                <w:szCs w:val="24"/>
+              </w:rPr>
+              <m:t>1</m:t>
+            </m:r>
+          </m:num>
+          <m:den>
+            <m:r>
+              <w:rPr>
+                <w:rFonts w:ascii="Cambria Math" w:eastAsia="Times New Roman" w:hAnsi="Cambria Math" w:cs="Times New Roman"/>
+                <w:sz w:val="24"/>
+                <w:szCs w:val="24"/>
+              </w:rPr>
+              <m:t>2m</m:t>
+            </m:r>
+          </m:den>
+        </m:f>
+        <m:sSup>
+          <m:sSupPr>
+            <m:ctrlPr>
+              <w:rPr>
+                <w:rFonts w:ascii="Cambria Math" w:eastAsia="Times New Roman" w:hAnsi="Cambria Math" w:cs="Times New Roman"/>
+                <w:i/>
+                <w:iCs/>
+                <w:sz w:val="24"/>
+                <w:szCs w:val="24"/>
+              </w:rPr>
+            </m:ctrlPr>
+          </m:sSupPr>
+          <m:e>
+            <m:nary>
+              <m:naryPr>
+                <m:chr m:val="∑"/>
+                <m:supHide m:val="1"/>
+                <m:ctrlPr>
+                  <w:rPr>
+                    <w:rFonts w:ascii="Cambria Math" w:eastAsia="Times New Roman" w:hAnsi="Cambria Math" w:cs="Times New Roman"/>
+                    <w:i/>
+                    <w:iCs/>
+                    <w:sz w:val="24"/>
+                    <w:szCs w:val="24"/>
+                  </w:rPr>
+                </m:ctrlPr>
+              </m:naryPr>
+              <m:sub>
+                <m:r>
+                  <w:rPr>
+                    <w:rFonts w:ascii="Cambria Math" w:eastAsia="Times New Roman" w:hAnsi="Cambria Math" w:cs="Times New Roman"/>
+                    <w:sz w:val="24"/>
+                    <w:szCs w:val="24"/>
+                  </w:rPr>
+                  <m:t>i</m:t>
+                </m:r>
+              </m:sub>
+              <m:sup/>
+              <m:e>
+                <m:d>
+                  <m:dPr>
+                    <m:ctrlPr>
+                      <w:rPr>
+                        <w:rFonts w:ascii="Cambria Math" w:eastAsia="Times New Roman" w:hAnsi="Cambria Math" w:cs="Times New Roman"/>
+                        <w:i/>
+                        <w:iCs/>
+                        <w:sz w:val="24"/>
+                        <w:szCs w:val="24"/>
+                      </w:rPr>
+                    </m:ctrlPr>
+                  </m:dPr>
+                  <m:e>
+                    <m:sSub>
+                      <m:sSubPr>
+                        <m:ctrlPr>
+                          <w:rPr>
+                            <w:rFonts w:ascii="Cambria Math" w:eastAsia="Times New Roman" w:hAnsi="Cambria Math" w:cs="Times New Roman"/>
+                            <w:i/>
+                            <w:iCs/>
+                            <w:sz w:val="24"/>
+                            <w:szCs w:val="24"/>
+                          </w:rPr>
+                        </m:ctrlPr>
+                      </m:sSubPr>
+                      <m:e>
+                        <m:r>
+                          <w:rPr>
+                            <w:rFonts w:ascii="Cambria Math" w:eastAsia="Times New Roman" w:hAnsi="Cambria Math" w:cs="Times New Roman"/>
+                            <w:sz w:val="24"/>
+                            <w:szCs w:val="24"/>
+                          </w:rPr>
+                          <m:t>y</m:t>
+                        </m:r>
+                      </m:e>
+                      <m:sub>
+                        <m:r>
+                          <w:rPr>
+                            <w:rFonts w:ascii="Cambria Math" w:eastAsia="Times New Roman" w:hAnsi="Cambria Math" w:cs="Times New Roman"/>
+                            <w:sz w:val="24"/>
+                            <w:szCs w:val="24"/>
+                          </w:rPr>
+                          <m:t>i</m:t>
+                        </m:r>
+                      </m:sub>
+                    </m:sSub>
+                    <m:r>
+                      <w:rPr>
+                        <w:rFonts w:ascii="Cambria Math" w:eastAsia="Times New Roman" w:hAnsi="Cambria Math" w:cs="Times New Roman"/>
+                        <w:sz w:val="24"/>
+                        <w:szCs w:val="24"/>
+                      </w:rPr>
+                      <m:t>-</m:t>
+                    </m:r>
+                    <m:sSup>
+                      <m:sSupPr>
+                        <m:ctrlPr>
+                          <w:rPr>
+                            <w:rFonts w:ascii="Cambria Math" w:eastAsia="Times New Roman" w:hAnsi="Cambria Math" w:cs="Times New Roman"/>
+                            <w:i/>
+                            <w:iCs/>
+                            <w:sz w:val="24"/>
+                            <w:szCs w:val="24"/>
+                          </w:rPr>
+                        </m:ctrlPr>
+                      </m:sSupPr>
+                      <m:e>
+                        <m:r>
+                          <w:rPr>
+                            <w:rFonts w:ascii="Cambria Math" w:eastAsia="Times New Roman" w:hAnsi="Cambria Math" w:cs="Times New Roman"/>
+                            <w:sz w:val="24"/>
+                            <w:szCs w:val="24"/>
+                          </w:rPr>
+                          <m:t>θ</m:t>
+                        </m:r>
+                      </m:e>
+                      <m:sup>
+                        <m:r>
+                          <w:rPr>
+                            <w:rFonts w:ascii="Cambria Math" w:eastAsia="Times New Roman" w:hAnsi="Cambria Math" w:cs="Times New Roman"/>
+                            <w:sz w:val="24"/>
+                            <w:szCs w:val="24"/>
+                          </w:rPr>
+                          <m:t>T</m:t>
+                        </m:r>
+                      </m:sup>
+                    </m:sSup>
+                    <m:sSub>
+                      <m:sSubPr>
+                        <m:ctrlPr>
+                          <w:rPr>
+                            <w:rFonts w:ascii="Cambria Math" w:eastAsia="Times New Roman" w:hAnsi="Cambria Math" w:cs="Times New Roman"/>
+                            <w:i/>
+                            <w:iCs/>
+                            <w:sz w:val="24"/>
+                            <w:szCs w:val="24"/>
+                          </w:rPr>
+                        </m:ctrlPr>
+                      </m:sSubPr>
+                      <m:e>
+                        <m:r>
+                          <w:rPr>
+                            <w:rFonts w:ascii="Cambria Math" w:eastAsia="Times New Roman" w:hAnsi="Cambria Math" w:cs="Times New Roman"/>
+                            <w:sz w:val="24"/>
+                            <w:szCs w:val="24"/>
+                          </w:rPr>
+                          <m:t>x</m:t>
+                        </m:r>
+                      </m:e>
+                      <m:sub>
+                        <m:r>
+                          <w:rPr>
+                            <w:rFonts w:ascii="Cambria Math" w:eastAsia="Times New Roman" w:hAnsi="Cambria Math" w:cs="Times New Roman"/>
+                            <w:sz w:val="24"/>
+                            <w:szCs w:val="24"/>
+                          </w:rPr>
+                          <m:t>i</m:t>
+                        </m:r>
+                      </m:sub>
+                    </m:sSub>
+                  </m:e>
+                </m:d>
+              </m:e>
+            </m:nary>
+          </m:e>
+          <m:sup>
+            <m:r>
+              <w:rPr>
+                <w:rFonts w:ascii="Cambria Math" w:eastAsia="Times New Roman" w:hAnsi="Cambria Math" w:cs="Times New Roman"/>
+                <w:sz w:val="24"/>
+                <w:szCs w:val="24"/>
+              </w:rPr>
+              <m:t>2</m:t>
+            </m:r>
+          </m:sup>
+        </m:sSup>
+      </m:oMath>
+      <w:r>
+        <w:rPr>
+          <w:rFonts w:ascii="Times New Roman" w:eastAsia="Times New Roman" w:hAnsi="Times New Roman" w:cs="Times New Roman"/>
+          <w:iCs/>
+          <w:sz w:val="24"/>
+          <w:szCs w:val="24"/>
+        </w:rPr>
+        <w:t xml:space="preserve">, we found  </w:t>
+      </w:r>
+      <m:oMath>
+        <m:r>
+          <w:rPr>
+            <w:rFonts w:ascii="Cambria Math" w:eastAsia="Times New Roman" w:hAnsi="Cambria Math" w:cs="Times New Roman"/>
+            <w:sz w:val="24"/>
+            <w:szCs w:val="24"/>
+          </w:rPr>
+          <m:t>"</m:t>
+        </m:r>
+        <m:sSub>
+          <m:sSubPr>
+            <m:ctrlPr>
+              <w:rPr>
+                <w:rFonts w:ascii="Cambria Math" w:eastAsia="Times New Roman" w:hAnsi="Cambria Math" w:cs="Times New Roman"/>
+                <w:i/>
+                <w:iCs/>
+                <w:sz w:val="24"/>
+                <w:szCs w:val="24"/>
+              </w:rPr>
+            </m:ctrlPr>
+          </m:sSubPr>
+          <m:e>
+            <m:r>
+              <w:rPr>
+                <w:rFonts w:ascii="Cambria Math" w:eastAsia="Times New Roman" w:hAnsi="Cambria Math" w:cs="Times New Roman"/>
+                <w:sz w:val="24"/>
+                <w:szCs w:val="24"/>
+              </w:rPr>
+              <m:t>y</m:t>
+            </m:r>
+          </m:e>
+          <m:sub>
+            <m:r>
+              <w:rPr>
+                <w:rFonts w:ascii="Cambria Math" w:eastAsia="Times New Roman" w:hAnsi="Cambria Math" w:cs="Times New Roman"/>
+                <w:sz w:val="24"/>
+                <w:szCs w:val="24"/>
+              </w:rPr>
+              <m:t>i</m:t>
+            </m:r>
+          </m:sub>
+        </m:sSub>
+        <m:r>
+          <w:rPr>
+            <w:rFonts w:ascii="Cambria Math" w:eastAsia="Times New Roman" w:hAnsi="Cambria Math" w:cs="Times New Roman"/>
+            <w:sz w:val="24"/>
+            <w:szCs w:val="24"/>
+          </w:rPr>
+          <m:t>-</m:t>
+        </m:r>
+        <m:sSup>
+          <m:sSupPr>
+            <m:ctrlPr>
+              <w:rPr>
+                <w:rFonts w:ascii="Cambria Math" w:eastAsia="Times New Roman" w:hAnsi="Cambria Math" w:cs="Times New Roman"/>
+                <w:i/>
+                <w:iCs/>
+                <w:sz w:val="24"/>
+                <w:szCs w:val="24"/>
+              </w:rPr>
+            </m:ctrlPr>
+          </m:sSupPr>
+          <m:e>
+            <m:r>
+              <w:rPr>
+                <w:rFonts w:ascii="Cambria Math" w:eastAsia="Times New Roman" w:hAnsi="Cambria Math" w:cs="Times New Roman"/>
+                <w:sz w:val="24"/>
+                <w:szCs w:val="24"/>
+              </w:rPr>
+              <m:t>θ</m:t>
+            </m:r>
+          </m:e>
+          <m:sup>
+            <m:r>
+              <w:rPr>
+                <w:rFonts w:ascii="Cambria Math" w:eastAsia="Times New Roman" w:hAnsi="Cambria Math" w:cs="Times New Roman"/>
+                <w:sz w:val="24"/>
+                <w:szCs w:val="24"/>
+              </w:rPr>
+              <m:t>T</m:t>
+            </m:r>
+          </m:sup>
+        </m:sSup>
+        <m:sSub>
+          <m:sSubPr>
+            <m:ctrlPr>
+              <w:rPr>
+                <w:rFonts w:ascii="Cambria Math" w:eastAsia="Times New Roman" w:hAnsi="Cambria Math" w:cs="Times New Roman"/>
+                <w:i/>
+                <w:iCs/>
+                <w:sz w:val="24"/>
+                <w:szCs w:val="24"/>
+              </w:rPr>
+            </m:ctrlPr>
+          </m:sSubPr>
+          <m:e>
+            <m:r>
+              <w:rPr>
+                <w:rFonts w:ascii="Cambria Math" w:eastAsia="Times New Roman" w:hAnsi="Cambria Math" w:cs="Times New Roman"/>
+                <w:sz w:val="24"/>
+                <w:szCs w:val="24"/>
+              </w:rPr>
+              <m:t>x</m:t>
+            </m:r>
+          </m:e>
+          <m:sub>
+            <m:r>
+              <w:rPr>
+                <w:rFonts w:ascii="Cambria Math" w:eastAsia="Times New Roman" w:hAnsi="Cambria Math" w:cs="Times New Roman"/>
+                <w:sz w:val="24"/>
+                <w:szCs w:val="24"/>
+              </w:rPr>
+              <m:t>i</m:t>
+            </m:r>
+          </m:sub>
+        </m:sSub>
+        <m:r>
+          <w:rPr>
+            <w:rFonts w:ascii="Cambria Math" w:eastAsia="Times New Roman" w:hAnsi="Cambria Math" w:cs="Times New Roman"/>
+            <w:sz w:val="24"/>
+            <w:szCs w:val="24"/>
+          </w:rPr>
+          <m:t>"</m:t>
+        </m:r>
+      </m:oMath>
+      <w:r>
+        <w:rPr>
+          <w:rFonts w:ascii="Times New Roman" w:eastAsia="Times New Roman" w:hAnsi="Times New Roman" w:cs="Times New Roman"/>
+          <w:iCs/>
+          <w:sz w:val="24"/>
+          <w:szCs w:val="24"/>
+        </w:rPr>
+        <w:t xml:space="preserve"> is </w:t>
+      </w:r>
+      <w:r>
+        <w:rPr>
+          <w:rFonts w:ascii="Times New Roman" w:eastAsia="Times New Roman" w:hAnsi="Times New Roman" w:cs="Times New Roman"/>
+          <w:iCs/>
+          <w:sz w:val="24"/>
+          <w:szCs w:val="24"/>
+        </w:rPr>
+        <w:t xml:space="preserve">similar to </w:t>
+      </w:r>
+      <w:proofErr w:type="spellStart"/>
+      <w:r>
+        <w:rPr>
+          <w:rFonts w:ascii="Times New Roman" w:eastAsia="Times New Roman" w:hAnsi="Times New Roman" w:cs="Times New Roman"/>
+          <w:iCs/>
+          <w:sz w:val="24"/>
+          <w:szCs w:val="24"/>
+        </w:rPr>
+        <w:t>residualError</w:t>
+      </w:r>
+      <w:proofErr w:type="spellEnd"/>
+      <w:r>
+        <w:rPr>
+          <w:rFonts w:ascii="Times New Roman" w:eastAsia="Times New Roman" w:hAnsi="Times New Roman" w:cs="Times New Roman"/>
+          <w:iCs/>
+          <w:sz w:val="24"/>
+          <w:szCs w:val="24"/>
+        </w:rPr>
+        <w:t xml:space="preserve">. Also, </w:t>
+      </w:r>
+      <w:proofErr w:type="spellStart"/>
+      <w:proofErr w:type="gramStart"/>
+      <w:r>
+        <w:rPr>
+          <w:rFonts w:ascii="Times New Roman" w:eastAsia="Times New Roman" w:hAnsi="Times New Roman" w:cs="Times New Roman"/>
+          <w:iCs/>
+          <w:sz w:val="24"/>
+          <w:szCs w:val="24"/>
+        </w:rPr>
+        <w:t>np.sum</w:t>
+      </w:r>
+      <w:proofErr w:type="spellEnd"/>
+      <w:r>
+        <w:rPr>
+          <w:rFonts w:ascii="Times New Roman" w:eastAsia="Times New Roman" w:hAnsi="Times New Roman" w:cs="Times New Roman"/>
+          <w:iCs/>
+          <w:sz w:val="24"/>
+          <w:szCs w:val="24"/>
+        </w:rPr>
+        <w:t>(</w:t>
+      </w:r>
+      <w:proofErr w:type="gramEnd"/>
+      <w:r>
+        <w:rPr>
+          <w:rFonts w:ascii="Times New Roman" w:eastAsia="Times New Roman" w:hAnsi="Times New Roman" w:cs="Times New Roman"/>
+          <w:iCs/>
+          <w:sz w:val="24"/>
+          <w:szCs w:val="24"/>
+        </w:rPr>
+        <w:t>) and “**” can help us get the result.</w:t>
       </w:r>
     </w:p>
     <w:p>
@@ -803,20 +2000,91 @@
         <w:autoSpaceDN w:val="0"/>
         <w:adjustRightInd w:val="0"/>
         <w:spacing w:after="0" w:line="240" w:lineRule="auto"/>
-        <w:ind w:firstLine="720"/>
-        <w:rPr>
-          <w:rFonts w:ascii="Times New Roman" w:eastAsia="Times New Roman" w:hAnsi="Times New Roman" w:cs="Times New Roman"/>
-          <w:sz w:val="24"/>
-          <w:szCs w:val="24"/>
-        </w:rPr>
-      </w:pPr>
-      <w:r>
-        <w:rPr>
-          <w:rFonts w:ascii="Times New Roman" w:eastAsia="Times New Roman" w:hAnsi="Times New Roman" w:cs="Times New Roman"/>
-          <w:sz w:val="24"/>
-          <w:szCs w:val="24"/>
-        </w:rPr>
-        <w:tab/>
+        <w:ind w:left="990"/>
+        <w:rPr>
+          <w:rFonts w:ascii="Times New Roman" w:eastAsia="Times New Roman" w:hAnsi="Times New Roman" w:cs="Times New Roman"/>
+          <w:iCs/>
+          <w:sz w:val="24"/>
+          <w:szCs w:val="24"/>
+        </w:rPr>
+      </w:pPr>
+      <w:r>
+        <w:rPr>
+          <w:rFonts w:ascii="Times New Roman" w:eastAsia="Times New Roman" w:hAnsi="Times New Roman" w:cs="Times New Roman"/>
+          <w:iCs/>
+          <w:sz w:val="24"/>
+          <w:szCs w:val="24"/>
+        </w:rPr>
+        <w:t>Code</w:t>
+      </w:r>
+      <w:proofErr w:type="gramStart"/>
+      <w:r>
+        <w:rPr>
+          <w:rFonts w:ascii="Times New Roman" w:eastAsia="Times New Roman" w:hAnsi="Times New Roman" w:cs="Times New Roman"/>
+          <w:iCs/>
+          <w:sz w:val="24"/>
+          <w:szCs w:val="24"/>
+        </w:rPr>
+        <w:t xml:space="preserve">:  </w:t>
+      </w:r>
+      <w:r>
+        <w:rPr>
+          <w:rFonts w:ascii="Times New Roman" w:eastAsia="Times New Roman" w:hAnsi="Times New Roman" w:cs="Times New Roman"/>
+          <w:iCs/>
+          <w:sz w:val="24"/>
+          <w:szCs w:val="24"/>
+        </w:rPr>
+        <w:t>(</w:t>
+      </w:r>
+      <w:proofErr w:type="gramEnd"/>
+      <w:r>
+        <w:rPr>
+          <w:rFonts w:ascii="Times New Roman" w:eastAsia="Times New Roman" w:hAnsi="Times New Roman" w:cs="Times New Roman"/>
+          <w:iCs/>
+          <w:sz w:val="24"/>
+          <w:szCs w:val="24"/>
+        </w:rPr>
+        <w:t xml:space="preserve">1 / m) * </w:t>
+      </w:r>
+      <w:proofErr w:type="spellStart"/>
+      <w:r>
+        <w:rPr>
+          <w:rFonts w:ascii="Times New Roman" w:eastAsia="Times New Roman" w:hAnsi="Times New Roman" w:cs="Times New Roman"/>
+          <w:iCs/>
+          <w:sz w:val="24"/>
+          <w:szCs w:val="24"/>
+        </w:rPr>
+        <w:t>np.sum</w:t>
+      </w:r>
+      <w:proofErr w:type="spellEnd"/>
+      <w:r>
+        <w:rPr>
+          <w:rFonts w:ascii="Times New Roman" w:eastAsia="Times New Roman" w:hAnsi="Times New Roman" w:cs="Times New Roman"/>
+          <w:iCs/>
+          <w:sz w:val="24"/>
+          <w:szCs w:val="24"/>
+        </w:rPr>
+        <w:t>((np.dot(</w:t>
+      </w:r>
+      <w:proofErr w:type="spellStart"/>
+      <w:r>
+        <w:rPr>
+          <w:rFonts w:ascii="Times New Roman" w:eastAsia="Times New Roman" w:hAnsi="Times New Roman" w:cs="Times New Roman"/>
+          <w:iCs/>
+          <w:sz w:val="24"/>
+          <w:szCs w:val="24"/>
+        </w:rPr>
+        <w:t>X,theta</w:t>
+      </w:r>
+      <w:proofErr w:type="spellEnd"/>
+      <w:r>
+        <w:rPr>
+          <w:rFonts w:ascii="Times New Roman" w:eastAsia="Times New Roman" w:hAnsi="Times New Roman" w:cs="Times New Roman"/>
+          <w:iCs/>
+          <w:sz w:val="24"/>
+          <w:szCs w:val="24"/>
+        </w:rPr>
+        <w:t>) - y) ** 2)</w:t>
       </w:r>
     </w:p>
     <w:p>
@@ -842,25 +2110,105 @@
     </w:p>
     <w:p>
       <w:pPr>
+        <w:rPr>
+          <w:rFonts w:ascii="Times New Roman" w:eastAsia="Times New Roman" w:hAnsi="Times New Roman" w:cs="Times New Roman"/>
+          <w:sz w:val="24"/>
+          <w:szCs w:val="24"/>
+        </w:rPr>
+      </w:pPr>
+      <w:r>
+        <w:rPr>
+          <w:rFonts w:ascii="Times New Roman" w:eastAsia="Times New Roman" w:hAnsi="Times New Roman" w:cs="Times New Roman"/>
+          <w:sz w:val="24"/>
+          <w:szCs w:val="24"/>
+        </w:rPr>
+        <w:br w:type="page"/>
+      </w:r>
+    </w:p>
+    <w:p>
+      <w:pPr>
         <w:autoSpaceDE w:val="0"/>
         <w:autoSpaceDN w:val="0"/>
         <w:adjustRightInd w:val="0"/>
         <w:spacing w:after="0" w:line="240" w:lineRule="auto"/>
         <w:rPr>
           <w:rFonts w:ascii="Times New Roman" w:hAnsi="Times New Roman" w:cs="Times New Roman"/>
-          <w:bCs/>
-          <w:color w:val="000000"/>
-          <w:sz w:val="24"/>
-          <w:szCs w:val="24"/>
-        </w:rPr>
-      </w:pPr>
-      <w:r>
-        <w:rPr>
-          <w:rFonts w:ascii="Times New Roman" w:eastAsia="Times New Roman" w:hAnsi="Times New Roman" w:cs="Times New Roman"/>
-          <w:sz w:val="24"/>
-          <w:szCs w:val="24"/>
-        </w:rPr>
-        <w:tab/>
+          <w:b/>
+          <w:color w:val="000000"/>
+          <w:sz w:val="28"/>
+          <w:szCs w:val="28"/>
+        </w:rPr>
+      </w:pPr>
+      <w:r>
+        <w:rPr>
+          <w:rFonts w:ascii="Times New Roman" w:hAnsi="Times New Roman" w:cs="Times New Roman"/>
+          <w:b/>
+          <w:color w:val="000000"/>
+          <w:sz w:val="28"/>
+          <w:szCs w:val="28"/>
+        </w:rPr>
+        <w:lastRenderedPageBreak/>
+        <w:t>C</w:t>
+      </w:r>
+      <w:r>
+        <w:rPr>
+          <w:rFonts w:ascii="Times New Roman" w:hAnsi="Times New Roman" w:cs="Times New Roman"/>
+          <w:b/>
+          <w:color w:val="000000"/>
+          <w:sz w:val="28"/>
+          <w:szCs w:val="28"/>
+        </w:rPr>
+        <w:t xml:space="preserve">onvergence </w:t>
+      </w:r>
+      <w:r>
+        <w:rPr>
+          <w:rFonts w:ascii="Times New Roman" w:hAnsi="Times New Roman" w:cs="Times New Roman"/>
+          <w:b/>
+          <w:color w:val="000000"/>
+          <w:sz w:val="28"/>
+          <w:szCs w:val="28"/>
+        </w:rPr>
+        <w:t>c</w:t>
+      </w:r>
+      <w:r>
+        <w:rPr>
+          <w:rFonts w:ascii="Times New Roman" w:hAnsi="Times New Roman" w:cs="Times New Roman"/>
+          <w:b/>
+          <w:color w:val="000000"/>
+          <w:sz w:val="28"/>
+          <w:szCs w:val="28"/>
+        </w:rPr>
+        <w:t>urve</w:t>
+      </w:r>
+      <w:r>
+        <w:rPr>
+          <w:rFonts w:ascii="Times New Roman" w:hAnsi="Times New Roman" w:cs="Times New Roman"/>
+          <w:b/>
+          <w:color w:val="000000"/>
+          <w:sz w:val="28"/>
+          <w:szCs w:val="28"/>
+        </w:rPr>
+        <w:t xml:space="preserve"> with different ALPHA and </w:t>
+      </w:r>
+      <w:r>
+        <w:rPr>
+          <w:rFonts w:ascii="Times New Roman" w:hAnsi="Times New Roman" w:cs="Times New Roman"/>
+          <w:b/>
+          <w:color w:val="000000"/>
+          <w:sz w:val="28"/>
+          <w:szCs w:val="28"/>
+        </w:rPr>
+        <w:t>MAX_ITER</w:t>
+      </w:r>
+      <w:r>
+        <w:rPr>
+          <w:rFonts w:ascii="Times New Roman" w:hAnsi="Times New Roman" w:cs="Times New Roman"/>
+          <w:b/>
+          <w:color w:val="000000"/>
+          <w:sz w:val="28"/>
+          <w:szCs w:val="28"/>
+        </w:rPr>
+        <w:t>,</w:t>
       </w:r>
     </w:p>
     <w:p>
@@ -870,13 +2218,59 @@
         <w:adjustRightInd w:val="0"/>
         <w:spacing w:after="0" w:line="240" w:lineRule="auto"/>
         <w:rPr>
-          <w:rFonts w:ascii="Times New Roman" w:hAnsi="Times New Roman" w:cs="Times New Roman"/>
-          <w:bCs/>
-          <w:color w:val="000000"/>
-          <w:sz w:val="24"/>
-          <w:szCs w:val="24"/>
-        </w:rPr>
-      </w:pPr>
+          <w:rFonts w:ascii="Times New Roman" w:eastAsia="Times New Roman" w:hAnsi="Times New Roman" w:cs="Times New Roman"/>
+          <w:sz w:val="24"/>
+          <w:szCs w:val="24"/>
+        </w:rPr>
+      </w:pPr>
+      <w:r>
+        <w:rPr>
+          <w:rFonts w:ascii="Times New Roman" w:eastAsia="Times New Roman" w:hAnsi="Times New Roman" w:cs="Times New Roman"/>
+          <w:sz w:val="24"/>
+          <w:szCs w:val="24"/>
+        </w:rPr>
+        <w:t xml:space="preserve">Using different </w:t>
+      </w:r>
+      <w:r>
+        <w:rPr>
+          <w:rFonts w:ascii="Times New Roman" w:eastAsia="Times New Roman" w:hAnsi="Times New Roman" w:cs="Times New Roman"/>
+          <w:sz w:val="24"/>
+          <w:szCs w:val="24"/>
+        </w:rPr>
+        <w:t>ALPHA can control the reducing rate of cost</w:t>
+      </w:r>
+      <w:r>
+        <w:rPr>
+          <w:rFonts w:ascii="Times New Roman" w:eastAsia="Times New Roman" w:hAnsi="Times New Roman" w:cs="Times New Roman"/>
+          <w:sz w:val="24"/>
+          <w:szCs w:val="24"/>
+        </w:rPr>
+        <w:t xml:space="preserve"> function</w:t>
+      </w:r>
+      <w:r>
+        <w:rPr>
+          <w:rFonts w:ascii="Times New Roman" w:eastAsia="Times New Roman" w:hAnsi="Times New Roman" w:cs="Times New Roman"/>
+          <w:sz w:val="24"/>
+          <w:szCs w:val="24"/>
+        </w:rPr>
+        <w:t>.</w:t>
+      </w:r>
+      <w:r>
+        <w:rPr>
+          <w:rFonts w:ascii="Times New Roman" w:eastAsia="Times New Roman" w:hAnsi="Times New Roman" w:cs="Times New Roman"/>
+          <w:sz w:val="24"/>
+          <w:szCs w:val="24"/>
+        </w:rPr>
+        <w:t xml:space="preserve"> Control the MAX_ITER for observing the reducing rate</w:t>
+      </w:r>
+      <w:r>
+        <w:rPr>
+          <w:rFonts w:ascii="Times New Roman" w:eastAsia="Times New Roman" w:hAnsi="Times New Roman" w:cs="Times New Roman"/>
+          <w:sz w:val="24"/>
+          <w:szCs w:val="24"/>
+        </w:rPr>
+        <w:t>.</w:t>
+      </w:r>
     </w:p>
     <w:p>
       <w:pPr>
@@ -884,15 +2278,124 @@
         <w:autoSpaceDN w:val="0"/>
         <w:adjustRightInd w:val="0"/>
         <w:spacing w:after="0" w:line="240" w:lineRule="auto"/>
-        <w:ind w:left="1080" w:firstLine="360"/>
-        <w:rPr>
-          <w:rFonts w:ascii="Times New Roman" w:hAnsi="Times New Roman" w:cs="Times New Roman"/>
-          <w:bCs/>
-          <w:color w:val="000000"/>
-          <w:sz w:val="24"/>
-          <w:szCs w:val="24"/>
-        </w:rPr>
-      </w:pPr>
+        <w:rPr>
+          <w:rFonts w:ascii="Times New Roman" w:hAnsi="Times New Roman" w:cs="Times New Roman"/>
+          <w:bCs/>
+          <w:color w:val="000000"/>
+          <w:sz w:val="24"/>
+          <w:szCs w:val="24"/>
+        </w:rPr>
+      </w:pPr>
+      <w:r>
+        <w:rPr>
+          <w:rFonts w:ascii="Times New Roman" w:hAnsi="Times New Roman" w:cs="Times New Roman"/>
+          <w:bCs/>
+          <w:color w:val="000000"/>
+          <w:sz w:val="24"/>
+          <w:szCs w:val="24"/>
+        </w:rPr>
+        <w:t>ALPHA = 0.005</w:t>
+      </w:r>
+      <w:r>
+        <w:rPr>
+          <w:rFonts w:ascii="Times New Roman" w:hAnsi="Times New Roman" w:cs="Times New Roman"/>
+          <w:bCs/>
+          <w:color w:val="000000"/>
+          <w:sz w:val="24"/>
+          <w:szCs w:val="24"/>
+        </w:rPr>
+        <w:tab/>
+      </w:r>
+      <w:r>
+        <w:rPr>
+          <w:rFonts w:ascii="Times New Roman" w:hAnsi="Times New Roman" w:cs="Times New Roman"/>
+          <w:bCs/>
+          <w:color w:val="000000"/>
+          <w:sz w:val="24"/>
+          <w:szCs w:val="24"/>
+        </w:rPr>
+        <w:tab/>
+      </w:r>
+      <w:r>
+        <w:rPr>
+          <w:rFonts w:ascii="Times New Roman" w:hAnsi="Times New Roman" w:cs="Times New Roman"/>
+          <w:bCs/>
+          <w:color w:val="000000"/>
+          <w:sz w:val="24"/>
+          <w:szCs w:val="24"/>
+        </w:rPr>
+        <w:tab/>
+      </w:r>
+      <w:r>
+        <w:rPr>
+          <w:rFonts w:ascii="Times New Roman" w:hAnsi="Times New Roman" w:cs="Times New Roman"/>
+          <w:bCs/>
+          <w:color w:val="000000"/>
+          <w:sz w:val="24"/>
+          <w:szCs w:val="24"/>
+        </w:rPr>
+        <w:tab/>
+      </w:r>
+      <w:r>
+        <w:rPr>
+          <w:rFonts w:ascii="Times New Roman" w:hAnsi="Times New Roman" w:cs="Times New Roman"/>
+          <w:bCs/>
+          <w:color w:val="000000"/>
+          <w:sz w:val="24"/>
+          <w:szCs w:val="24"/>
+        </w:rPr>
+        <w:tab/>
+      </w:r>
+      <w:r>
+        <w:rPr>
+          <w:rFonts w:ascii="Times New Roman" w:hAnsi="Times New Roman" w:cs="Times New Roman"/>
+          <w:bCs/>
+          <w:color w:val="000000"/>
+          <w:sz w:val="24"/>
+          <w:szCs w:val="24"/>
+        </w:rPr>
+        <w:tab/>
+      </w:r>
+      <w:r>
+        <w:rPr>
+          <w:rFonts w:ascii="Times New Roman" w:hAnsi="Times New Roman" w:cs="Times New Roman"/>
+          <w:bCs/>
+          <w:color w:val="000000"/>
+          <w:sz w:val="24"/>
+          <w:szCs w:val="24"/>
+        </w:rPr>
+        <w:tab/>
+      </w:r>
+      <w:r>
+        <w:rPr>
+          <w:rFonts w:ascii="Times New Roman" w:hAnsi="Times New Roman" w:cs="Times New Roman"/>
+          <w:bCs/>
+          <w:color w:val="000000"/>
+          <w:sz w:val="24"/>
+          <w:szCs w:val="24"/>
+        </w:rPr>
+        <w:t>ALPHA = 0.</w:t>
+      </w:r>
+      <w:r>
+        <w:rPr>
+          <w:rFonts w:ascii="Times New Roman" w:hAnsi="Times New Roman" w:cs="Times New Roman"/>
+          <w:bCs/>
+          <w:color w:val="000000"/>
+          <w:sz w:val="24"/>
+          <w:szCs w:val="24"/>
+        </w:rPr>
+        <w:t>0</w:t>
+      </w:r>
+      <w:r>
+        <w:rPr>
+          <w:rFonts w:ascii="Times New Roman" w:hAnsi="Times New Roman" w:cs="Times New Roman"/>
+          <w:bCs/>
+          <w:color w:val="000000"/>
+          <w:sz w:val="24"/>
+          <w:szCs w:val="24"/>
+        </w:rPr>
+        <w:t>1</w:t>
+      </w:r>
     </w:p>
     <w:p>
       <w:pPr>
@@ -912,12 +2415,11 @@
           <w:noProof/>
           <w:color w:val="000000"/>
         </w:rPr>
-        <w:lastRenderedPageBreak/>
         <w:drawing>
-          <wp:inline distT="0" distB="0" distL="0" distR="0" wp14:anchorId="34E13033" wp14:editId="26820A84">
-            <wp:extent cx="5615940" cy="3528060"/>
+          <wp:inline distT="0" distB="0" distL="0" distR="0" wp14:anchorId="2FA93CF2" wp14:editId="0A93DA19">
+            <wp:extent cx="2900168" cy="1821485"/>
             <wp:effectExtent l="0" t="0" r="0" b="0"/>
-            <wp:docPr id="4" name="Picture 4" descr="C:\Users\DELL\AppData\Local\Microsoft\Windows\INetCache\Content.MSO\5F3FD12B.tmp"/>
+            <wp:docPr id="5" name="Picture 5" descr="C:\Users\DELL\AppData\Local\Microsoft\Windows\INetCache\Content.MSO\AF049D00.tmp"/>
             <wp:cNvGraphicFramePr>
               <a:graphicFrameLocks xmlns:a="http://schemas.openxmlformats.org/drawingml/2006/main" noChangeAspect="1"/>
             </wp:cNvGraphicFramePr>
@@ -925,7 +2427,7 @@
               <a:graphicData uri="http://schemas.openxmlformats.org/drawingml/2006/picture">
                 <pic:pic xmlns:pic="http://schemas.openxmlformats.org/drawingml/2006/picture">
                   <pic:nvPicPr>
-                    <pic:cNvPr id="0" name="Picture 1" descr="C:\Users\DELL\AppData\Local\Microsoft\Windows\INetCache\Content.MSO\5F3FD12B.tmp"/>
+                    <pic:cNvPr id="0" name="Picture 7" descr="C:\Users\DELL\AppData\Local\Microsoft\Windows\INetCache\Content.MSO\AF049D00.tmp"/>
                     <pic:cNvPicPr>
                       <a:picLocks noChangeAspect="1" noChangeArrowheads="1"/>
                     </pic:cNvPicPr>
@@ -946,7 +2448,7 @@
                   <pic:spPr bwMode="auto">
                     <a:xfrm>
                       <a:off x="0" y="0"/>
-                      <a:ext cx="5615940" cy="3528060"/>
+                      <a:ext cx="2923466" cy="1836117"/>
                     </a:xfrm>
                     <a:prstGeom prst="rect">
                       <a:avLst/>
@@ -962,42 +2464,23 @@
           </wp:inline>
         </w:drawing>
       </w:r>
-    </w:p>
-    <w:p>
-      <w:pPr>
-        <w:autoSpaceDE w:val="0"/>
-        <w:autoSpaceDN w:val="0"/>
-        <w:adjustRightInd w:val="0"/>
-        <w:spacing w:after="0" w:line="240" w:lineRule="auto"/>
-        <w:rPr>
-          <w:rFonts w:ascii="Times New Roman" w:hAnsi="Times New Roman" w:cs="Times New Roman"/>
-          <w:color w:val="000000"/>
-          <w:sz w:val="24"/>
-          <w:szCs w:val="24"/>
-        </w:rPr>
-      </w:pPr>
-    </w:p>
-    <w:p>
-      <w:pPr>
-        <w:autoSpaceDE w:val="0"/>
-        <w:autoSpaceDN w:val="0"/>
-        <w:adjustRightInd w:val="0"/>
-        <w:spacing w:after="0" w:line="240" w:lineRule="auto"/>
-        <w:rPr>
-          <w:rFonts w:ascii="Times New Roman" w:hAnsi="Times New Roman" w:cs="Times New Roman"/>
-          <w:color w:val="000000"/>
-          <w:sz w:val="24"/>
-          <w:szCs w:val="24"/>
-        </w:rPr>
-      </w:pPr>
+      <w:r>
+        <w:rPr>
+          <w:rFonts w:ascii="Times New Roman" w:hAnsi="Times New Roman" w:cs="Times New Roman"/>
+          <w:color w:val="000000"/>
+          <w:sz w:val="24"/>
+          <w:szCs w:val="24"/>
+        </w:rPr>
+        <w:t xml:space="preserve">            </w:t>
+      </w:r>
       <w:r>
         <w:rPr>
           <w:noProof/>
           <w:color w:val="000000"/>
         </w:rPr>
         <w:drawing>
-          <wp:inline distT="0" distB="0" distL="0" distR="0" wp14:anchorId="26A3EC39" wp14:editId="65BEE2BE">
-            <wp:extent cx="5641975" cy="3528060"/>
+          <wp:inline distT="0" distB="0" distL="0" distR="0" wp14:anchorId="22636890" wp14:editId="5AAF30E8">
+            <wp:extent cx="2878372" cy="1799914"/>
             <wp:effectExtent l="0" t="0" r="0" b="0"/>
             <wp:docPr id="6" name="Picture 6" descr="C:\Users\DELL\AppData\Local\Microsoft\Windows\INetCache\Content.MSO\6ECDEF71.tmp"/>
             <wp:cNvGraphicFramePr>
@@ -1028,7 +2511,7 @@
                   <pic:spPr bwMode="auto">
                     <a:xfrm>
                       <a:off x="0" y="0"/>
-                      <a:ext cx="5641975" cy="3528060"/>
+                      <a:ext cx="2924867" cy="1828988"/>
                     </a:xfrm>
                     <a:prstGeom prst="rect">
                       <a:avLst/>
@@ -1044,6 +2527,15 @@
           </wp:inline>
         </w:drawing>
       </w:r>
+      <w:r>
+        <w:rPr>
+          <w:rFonts w:ascii="Times New Roman" w:hAnsi="Times New Roman" w:cs="Times New Roman"/>
+          <w:color w:val="000000"/>
+          <w:sz w:val="24"/>
+          <w:szCs w:val="24"/>
+        </w:rPr>
+        <w:t xml:space="preserve">     </w:t>
+      </w:r>
     </w:p>
     <w:p>
       <w:pPr>
@@ -1058,6 +2550,107 @@
           <w:szCs w:val="24"/>
         </w:rPr>
       </w:pPr>
+      <w:r>
+        <w:rPr>
+          <w:rFonts w:ascii="Times New Roman" w:hAnsi="Times New Roman" w:cs="Times New Roman"/>
+          <w:bCs/>
+          <w:color w:val="000000"/>
+          <w:sz w:val="24"/>
+          <w:szCs w:val="24"/>
+        </w:rPr>
+        <w:t>ALPHA = 0.</w:t>
+      </w:r>
+      <w:r>
+        <w:rPr>
+          <w:rFonts w:ascii="Times New Roman" w:hAnsi="Times New Roman" w:cs="Times New Roman"/>
+          <w:bCs/>
+          <w:color w:val="000000"/>
+          <w:sz w:val="24"/>
+          <w:szCs w:val="24"/>
+        </w:rPr>
+        <w:t>1</w:t>
+      </w:r>
+      <w:r>
+        <w:rPr>
+          <w:rFonts w:ascii="Times New Roman" w:hAnsi="Times New Roman" w:cs="Times New Roman"/>
+          <w:bCs/>
+          <w:color w:val="000000"/>
+          <w:sz w:val="24"/>
+          <w:szCs w:val="24"/>
+        </w:rPr>
+        <w:tab/>
+      </w:r>
+      <w:r>
+        <w:rPr>
+          <w:rFonts w:ascii="Times New Roman" w:hAnsi="Times New Roman" w:cs="Times New Roman"/>
+          <w:bCs/>
+          <w:color w:val="000000"/>
+          <w:sz w:val="24"/>
+          <w:szCs w:val="24"/>
+        </w:rPr>
+        <w:tab/>
+      </w:r>
+      <w:r>
+        <w:rPr>
+          <w:rFonts w:ascii="Times New Roman" w:hAnsi="Times New Roman" w:cs="Times New Roman"/>
+          <w:bCs/>
+          <w:color w:val="000000"/>
+          <w:sz w:val="24"/>
+          <w:szCs w:val="24"/>
+        </w:rPr>
+        <w:tab/>
+      </w:r>
+      <w:r>
+        <w:rPr>
+          <w:rFonts w:ascii="Times New Roman" w:hAnsi="Times New Roman" w:cs="Times New Roman"/>
+          <w:bCs/>
+          <w:color w:val="000000"/>
+          <w:sz w:val="24"/>
+          <w:szCs w:val="24"/>
+        </w:rPr>
+        <w:tab/>
+      </w:r>
+      <w:r>
+        <w:rPr>
+          <w:rFonts w:ascii="Times New Roman" w:hAnsi="Times New Roman" w:cs="Times New Roman"/>
+          <w:bCs/>
+          <w:color w:val="000000"/>
+          <w:sz w:val="24"/>
+          <w:szCs w:val="24"/>
+        </w:rPr>
+        <w:tab/>
+      </w:r>
+      <w:r>
+        <w:rPr>
+          <w:rFonts w:ascii="Times New Roman" w:hAnsi="Times New Roman" w:cs="Times New Roman"/>
+          <w:bCs/>
+          <w:color w:val="000000"/>
+          <w:sz w:val="24"/>
+          <w:szCs w:val="24"/>
+        </w:rPr>
+        <w:tab/>
+        <w:t xml:space="preserve">    </w:t>
+      </w:r>
+      <w:r>
+        <w:rPr>
+          <w:rFonts w:ascii="Times New Roman" w:hAnsi="Times New Roman" w:cs="Times New Roman"/>
+          <w:bCs/>
+          <w:color w:val="000000"/>
+          <w:sz w:val="24"/>
+          <w:szCs w:val="24"/>
+        </w:rPr>
+        <w:t>ALPHA = 0.</w:t>
+      </w:r>
+      <w:r>
+        <w:rPr>
+          <w:rFonts w:ascii="Times New Roman" w:hAnsi="Times New Roman" w:cs="Times New Roman"/>
+          <w:bCs/>
+          <w:color w:val="000000"/>
+          <w:sz w:val="24"/>
+          <w:szCs w:val="24"/>
+        </w:rPr>
+        <w:t>8</w:t>
+      </w:r>
     </w:p>
     <w:p>
       <w:pPr>
@@ -1077,12 +2670,11 @@
           <w:noProof/>
           <w:color w:val="000000"/>
         </w:rPr>
-        <w:lastRenderedPageBreak/>
         <w:drawing>
-          <wp:inline distT="0" distB="0" distL="0" distR="0" wp14:anchorId="526EDA26" wp14:editId="42703F15">
-            <wp:extent cx="5638800" cy="3524250"/>
+          <wp:inline distT="0" distB="0" distL="0" distR="0" wp14:anchorId="200A1C14" wp14:editId="3EE3F54C">
+            <wp:extent cx="2872879" cy="1804808"/>
             <wp:effectExtent l="0" t="0" r="0" b="0"/>
-            <wp:docPr id="9" name="Picture 9" descr="C:\Users\DELL\AppData\Local\Microsoft\Windows\INetCache\Content.MSO\AFD113A7.tmp"/>
+            <wp:docPr id="4" name="Picture 4" descr="C:\Users\DELL\AppData\Local\Microsoft\Windows\INetCache\Content.MSO\5F3FD12B.tmp"/>
             <wp:cNvGraphicFramePr>
               <a:graphicFrameLocks xmlns:a="http://schemas.openxmlformats.org/drawingml/2006/main" noChangeAspect="1"/>
             </wp:cNvGraphicFramePr>
@@ -1090,7 +2682,7 @@
               <a:graphicData uri="http://schemas.openxmlformats.org/drawingml/2006/picture">
                 <pic:pic xmlns:pic="http://schemas.openxmlformats.org/drawingml/2006/picture">
                   <pic:nvPicPr>
-                    <pic:cNvPr id="0" name="Picture 5" descr="C:\Users\DELL\AppData\Local\Microsoft\Windows\INetCache\Content.MSO\AFD113A7.tmp"/>
+                    <pic:cNvPr id="0" name="Picture 1" descr="C:\Users\DELL\AppData\Local\Microsoft\Windows\INetCache\Content.MSO\5F3FD12B.tmp"/>
                     <pic:cNvPicPr>
                       <a:picLocks noChangeAspect="1" noChangeArrowheads="1"/>
                     </pic:cNvPicPr>
@@ -1111,7 +2703,7 @@
                   <pic:spPr bwMode="auto">
                     <a:xfrm>
                       <a:off x="0" y="0"/>
-                      <a:ext cx="5638800" cy="3524250"/>
+                      <a:ext cx="2939426" cy="1846614"/>
                     </a:xfrm>
                     <a:prstGeom prst="rect">
                       <a:avLst/>
@@ -1127,44 +2719,28 @@
           </wp:inline>
         </w:drawing>
       </w:r>
-    </w:p>
-    <w:p>
-      <w:pPr>
-        <w:autoSpaceDE w:val="0"/>
-        <w:autoSpaceDN w:val="0"/>
-        <w:adjustRightInd w:val="0"/>
-        <w:spacing w:after="0" w:line="240" w:lineRule="auto"/>
-        <w:rPr>
-          <w:rFonts w:ascii="Times New Roman" w:hAnsi="Times New Roman" w:cs="Times New Roman"/>
-          <w:color w:val="000000"/>
-          <w:sz w:val="24"/>
-          <w:szCs w:val="24"/>
-        </w:rPr>
-      </w:pPr>
-    </w:p>
-    <w:p>
-      <w:pPr>
-        <w:autoSpaceDE w:val="0"/>
-        <w:autoSpaceDN w:val="0"/>
-        <w:adjustRightInd w:val="0"/>
-        <w:spacing w:after="0" w:line="240" w:lineRule="auto"/>
-        <w:rPr>
-          <w:rFonts w:ascii="Times New Roman" w:hAnsi="Times New Roman" w:cs="Times New Roman"/>
-          <w:color w:val="000000"/>
-          <w:sz w:val="24"/>
-          <w:szCs w:val="24"/>
-        </w:rPr>
-      </w:pPr>
+      <w:r>
+        <w:rPr>
+          <w:color w:val="000000"/>
+        </w:rPr>
+        <w:t xml:space="preserve"> </w:t>
+      </w:r>
+      <w:r>
+        <w:rPr>
+          <w:color w:val="000000"/>
+        </w:rPr>
+        <w:t xml:space="preserve">              </w:t>
+      </w:r>
       <w:r>
         <w:rPr>
           <w:noProof/>
           <w:color w:val="000000"/>
         </w:rPr>
         <w:drawing>
-          <wp:inline distT="0" distB="0" distL="0" distR="0" wp14:anchorId="6B598811" wp14:editId="277AB7BF">
-            <wp:extent cx="5695950" cy="3524250"/>
+          <wp:inline distT="0" distB="0" distL="0" distR="0" wp14:anchorId="5B15679B" wp14:editId="0C2B98FF">
+            <wp:extent cx="2941240" cy="1821485"/>
             <wp:effectExtent l="0" t="0" r="0" b="0"/>
-            <wp:docPr id="11" name="Picture 11" descr="C:\Users\DELL\AppData\Local\Microsoft\Windows\INetCache\Content.MSO\2DB19FE3.tmp"/>
+            <wp:docPr id="2" name="Picture 2" descr="C:\Users\DELL\AppData\Local\Microsoft\Windows\INetCache\Content.MSO\4221C274.tmp"/>
             <wp:cNvGraphicFramePr>
               <a:graphicFrameLocks xmlns:a="http://schemas.openxmlformats.org/drawingml/2006/main" noChangeAspect="1"/>
             </wp:cNvGraphicFramePr>
@@ -1172,7 +2748,7 @@
               <a:graphicData uri="http://schemas.openxmlformats.org/drawingml/2006/picture">
                 <pic:pic xmlns:pic="http://schemas.openxmlformats.org/drawingml/2006/picture">
                   <pic:nvPicPr>
-                    <pic:cNvPr id="0" name="Picture 12" descr="C:\Users\DELL\AppData\Local\Microsoft\Windows\INetCache\Content.MSO\2DB19FE3.tmp"/>
+                    <pic:cNvPr id="0" name="Picture 3" descr="C:\Users\DELL\AppData\Local\Microsoft\Windows\INetCache\Content.MSO\4221C274.tmp"/>
                     <pic:cNvPicPr>
                       <a:picLocks noChangeAspect="1" noChangeArrowheads="1"/>
                     </pic:cNvPicPr>
@@ -1193,7 +2769,7 @@
                   <pic:spPr bwMode="auto">
                     <a:xfrm>
                       <a:off x="0" y="0"/>
-                      <a:ext cx="5695950" cy="3524250"/>
+                      <a:ext cx="3000163" cy="1857976"/>
                     </a:xfrm>
                     <a:prstGeom prst="rect">
                       <a:avLst/>
@@ -1223,17 +2799,139 @@
           <w:szCs w:val="24"/>
         </w:rPr>
       </w:pPr>
+    </w:p>
+    <w:p>
+      <w:pPr>
+        <w:autoSpaceDE w:val="0"/>
+        <w:autoSpaceDN w:val="0"/>
+        <w:adjustRightInd w:val="0"/>
+        <w:spacing w:after="0" w:line="240" w:lineRule="auto"/>
+        <w:rPr>
+          <w:rFonts w:ascii="Times New Roman" w:hAnsi="Times New Roman" w:cs="Times New Roman"/>
+          <w:color w:val="000000"/>
+          <w:sz w:val="24"/>
+          <w:szCs w:val="24"/>
+        </w:rPr>
+      </w:pPr>
+      <w:r>
+        <w:rPr>
+          <w:rFonts w:ascii="Times New Roman" w:hAnsi="Times New Roman" w:cs="Times New Roman"/>
+          <w:color w:val="000000"/>
+          <w:sz w:val="24"/>
+          <w:szCs w:val="24"/>
+        </w:rPr>
+        <w:t xml:space="preserve">Double the ALPHA uses half times to </w:t>
+      </w:r>
+      <w:r>
+        <w:rPr>
+          <w:rFonts w:ascii="Times New Roman" w:hAnsi="Times New Roman" w:cs="Times New Roman"/>
+          <w:color w:val="000000"/>
+          <w:sz w:val="24"/>
+          <w:szCs w:val="24"/>
+        </w:rPr>
+        <w:t>approach</w:t>
+      </w:r>
+      <w:r>
+        <w:rPr>
+          <w:rFonts w:ascii="Times New Roman" w:hAnsi="Times New Roman" w:cs="Times New Roman"/>
+          <w:color w:val="000000"/>
+          <w:sz w:val="24"/>
+          <w:szCs w:val="24"/>
+        </w:rPr>
+        <w:t xml:space="preserve"> to </w:t>
+      </w:r>
+      <w:r>
+        <w:rPr>
+          <w:rFonts w:ascii="Times New Roman" w:hAnsi="Times New Roman" w:cs="Times New Roman"/>
+          <w:color w:val="000000"/>
+          <w:sz w:val="24"/>
+          <w:szCs w:val="24"/>
+        </w:rPr>
+        <w:t xml:space="preserve">the </w:t>
+      </w:r>
+      <w:r>
+        <w:rPr>
+          <w:rFonts w:ascii="Times New Roman" w:hAnsi="Times New Roman" w:cs="Times New Roman"/>
+          <w:color w:val="000000"/>
+          <w:sz w:val="24"/>
+          <w:szCs w:val="24"/>
+        </w:rPr>
+        <w:t>limit value</w:t>
+      </w:r>
+      <w:r>
+        <w:rPr>
+          <w:rFonts w:ascii="Times New Roman" w:hAnsi="Times New Roman" w:cs="Times New Roman"/>
+          <w:color w:val="000000"/>
+          <w:sz w:val="24"/>
+          <w:szCs w:val="24"/>
+        </w:rPr>
+        <w:t>.</w:t>
+      </w:r>
+      <w:r>
+        <w:rPr>
+          <w:rFonts w:ascii="Times New Roman" w:hAnsi="Times New Roman" w:cs="Times New Roman"/>
+          <w:color w:val="000000"/>
+          <w:sz w:val="24"/>
+          <w:szCs w:val="24"/>
+        </w:rPr>
+        <w:t xml:space="preserve"> Below images show that alpha=0.01 used around 100 times to approach the bottom, and alpha= 0.02 only used around 50 time</w:t>
+      </w:r>
+      <w:r>
+        <w:rPr>
+          <w:rFonts w:ascii="Times New Roman" w:hAnsi="Times New Roman" w:cs="Times New Roman"/>
+          <w:color w:val="000000"/>
+          <w:sz w:val="24"/>
+          <w:szCs w:val="24"/>
+        </w:rPr>
+        <w:t>s</w:t>
+      </w:r>
+      <w:r>
+        <w:rPr>
+          <w:rFonts w:ascii="Times New Roman" w:hAnsi="Times New Roman" w:cs="Times New Roman"/>
+          <w:color w:val="000000"/>
+          <w:sz w:val="24"/>
+          <w:szCs w:val="24"/>
+        </w:rPr>
+        <w:t>.</w:t>
+      </w:r>
+    </w:p>
+    <w:p>
+      <w:pPr>
+        <w:autoSpaceDE w:val="0"/>
+        <w:autoSpaceDN w:val="0"/>
+        <w:adjustRightInd w:val="0"/>
+        <w:spacing w:after="0" w:line="240" w:lineRule="auto"/>
+        <w:rPr>
+          <w:rFonts w:ascii="Times New Roman" w:hAnsi="Times New Roman" w:cs="Times New Roman"/>
+          <w:color w:val="000000"/>
+          <w:sz w:val="24"/>
+          <w:szCs w:val="24"/>
+        </w:rPr>
+      </w:pPr>
+    </w:p>
+    <w:p>
+      <w:pPr>
+        <w:autoSpaceDE w:val="0"/>
+        <w:autoSpaceDN w:val="0"/>
+        <w:adjustRightInd w:val="0"/>
+        <w:spacing w:after="0" w:line="240" w:lineRule="auto"/>
+        <w:rPr>
+          <w:rFonts w:ascii="Times New Roman" w:hAnsi="Times New Roman" w:cs="Times New Roman"/>
+          <w:color w:val="000000"/>
+          <w:sz w:val="24"/>
+          <w:szCs w:val="24"/>
+        </w:rPr>
+      </w:pPr>
       <w:r>
         <w:rPr>
           <w:noProof/>
           <w:color w:val="000000"/>
         </w:rPr>
-        <w:lastRenderedPageBreak/>
         <w:drawing>
-          <wp:inline distT="0" distB="0" distL="0" distR="0" wp14:anchorId="5918C2F5" wp14:editId="38BFD9B0">
-            <wp:extent cx="5429250" cy="3524250"/>
+          <wp:inline distT="0" distB="0" distL="0" distR="0" wp14:anchorId="081316F8" wp14:editId="2347539E">
+            <wp:extent cx="2900045" cy="1816691"/>
             <wp:effectExtent l="0" t="0" r="0" b="0"/>
-            <wp:docPr id="12" name="Picture 12" descr="C:\Users\DELL\AppData\Local\Microsoft\Windows\INetCache\Content.MSO\5E7986E9.tmp"/>
+            <wp:docPr id="7" name="Picture 7" descr="C:\Users\DELL\AppData\Local\Microsoft\Windows\INetCache\Content.MSO\8A910B0E.tmp"/>
             <wp:cNvGraphicFramePr>
               <a:graphicFrameLocks xmlns:a="http://schemas.openxmlformats.org/drawingml/2006/main" noChangeAspect="1"/>
             </wp:cNvGraphicFramePr>
@@ -1241,7 +2939,7 @@
               <a:graphicData uri="http://schemas.openxmlformats.org/drawingml/2006/picture">
                 <pic:pic xmlns:pic="http://schemas.openxmlformats.org/drawingml/2006/picture">
                   <pic:nvPicPr>
-                    <pic:cNvPr id="0" name="Picture 14" descr="C:\Users\DELL\AppData\Local\Microsoft\Windows\INetCache\Content.MSO\5E7986E9.tmp"/>
+                    <pic:cNvPr id="0" name="Picture 9" descr="C:\Users\DELL\AppData\Local\Microsoft\Windows\INetCache\Content.MSO\8A910B0E.tmp"/>
                     <pic:cNvPicPr>
                       <a:picLocks noChangeAspect="1" noChangeArrowheads="1"/>
                     </pic:cNvPicPr>
@@ -1262,7 +2960,7 @@
                   <pic:spPr bwMode="auto">
                     <a:xfrm>
                       <a:off x="0" y="0"/>
-                      <a:ext cx="5429250" cy="3524250"/>
+                      <a:ext cx="2942429" cy="1843242"/>
                     </a:xfrm>
                     <a:prstGeom prst="rect">
                       <a:avLst/>
@@ -1278,6 +2976,309 @@
           </wp:inline>
         </w:drawing>
       </w:r>
+      <w:r>
+        <w:rPr>
+          <w:noProof/>
+          <w:color w:val="000000"/>
+        </w:rPr>
+        <w:drawing>
+          <wp:inline distT="0" distB="0" distL="0" distR="0" wp14:anchorId="21F46D7D" wp14:editId="0ADCCDEE">
+            <wp:extent cx="2823667" cy="1762101"/>
+            <wp:effectExtent l="0" t="0" r="0" b="0"/>
+            <wp:docPr id="8" name="Picture 8" descr="C:\Users\DELL\AppData\Local\Microsoft\Windows\INetCache\Content.MSO\46E2BA4C.tmp"/>
+            <wp:cNvGraphicFramePr>
+              <a:graphicFrameLocks xmlns:a="http://schemas.openxmlformats.org/drawingml/2006/main" noChangeAspect="1"/>
+            </wp:cNvGraphicFramePr>
+            <a:graphic xmlns:a="http://schemas.openxmlformats.org/drawingml/2006/main">
+              <a:graphicData uri="http://schemas.openxmlformats.org/drawingml/2006/picture">
+                <pic:pic xmlns:pic="http://schemas.openxmlformats.org/drawingml/2006/picture">
+                  <pic:nvPicPr>
+                    <pic:cNvPr id="0" name="Picture 11" descr="C:\Users\DELL\AppData\Local\Microsoft\Windows\INetCache\Content.MSO\46E2BA4C.tmp"/>
+                    <pic:cNvPicPr>
+                      <a:picLocks noChangeAspect="1" noChangeArrowheads="1"/>
+                    </pic:cNvPicPr>
+                  </pic:nvPicPr>
+                  <pic:blipFill>
+                    <a:blip r:embed="rId10">
+                      <a:extLst>
+                        <a:ext uri="{28A0092B-C50C-407E-A947-70E740481C1C}">
+                          <a14:useLocalDpi xmlns:a14="http://schemas.microsoft.com/office/drawing/2010/main" val="0"/>
+                        </a:ext>
+                      </a:extLst>
+                    </a:blip>
+                    <a:srcRect/>
+                    <a:stretch>
+                      <a:fillRect/>
+                    </a:stretch>
+                  </pic:blipFill>
+                  <pic:spPr bwMode="auto">
+                    <a:xfrm>
+                      <a:off x="0" y="0"/>
+                      <a:ext cx="2846136" cy="1776123"/>
+                    </a:xfrm>
+                    <a:prstGeom prst="rect">
+                      <a:avLst/>
+                    </a:prstGeom>
+                    <a:noFill/>
+                    <a:ln>
+                      <a:noFill/>
+                    </a:ln>
+                  </pic:spPr>
+                </pic:pic>
+              </a:graphicData>
+            </a:graphic>
+          </wp:inline>
+        </w:drawing>
+      </w:r>
+    </w:p>
+    <w:p>
+      <w:pPr>
+        <w:rPr>
+          <w:rFonts w:ascii="Times New Roman" w:hAnsi="Times New Roman" w:cs="Times New Roman"/>
+          <w:color w:val="000000"/>
+          <w:sz w:val="24"/>
+          <w:szCs w:val="24"/>
+        </w:rPr>
+      </w:pPr>
+      <w:r>
+        <w:rPr>
+          <w:rFonts w:ascii="Times New Roman" w:hAnsi="Times New Roman" w:cs="Times New Roman"/>
+          <w:color w:val="000000"/>
+          <w:sz w:val="24"/>
+          <w:szCs w:val="24"/>
+        </w:rPr>
+        <w:br w:type="page"/>
+      </w:r>
+    </w:p>
+    <w:p>
+      <w:pPr>
+        <w:autoSpaceDE w:val="0"/>
+        <w:autoSpaceDN w:val="0"/>
+        <w:adjustRightInd w:val="0"/>
+        <w:spacing w:after="0" w:line="240" w:lineRule="auto"/>
+        <w:rPr>
+          <w:rFonts w:ascii="Times New Roman" w:hAnsi="Times New Roman" w:cs="Times New Roman"/>
+          <w:color w:val="000000"/>
+          <w:sz w:val="24"/>
+          <w:szCs w:val="24"/>
+        </w:rPr>
+      </w:pPr>
+      <w:r>
+        <w:rPr>
+          <w:rFonts w:ascii="Times New Roman" w:hAnsi="Times New Roman" w:cs="Times New Roman"/>
+          <w:color w:val="000000"/>
+          <w:sz w:val="24"/>
+          <w:szCs w:val="24"/>
+        </w:rPr>
+        <w:lastRenderedPageBreak/>
+        <w:t>However, ALPHA is not the larger, the better. If ALPHA is too large, the cost will start to increase.</w:t>
+      </w:r>
+      <w:r>
+        <w:rPr>
+          <w:rFonts w:ascii="Times New Roman" w:hAnsi="Times New Roman" w:cs="Times New Roman"/>
+          <w:color w:val="000000"/>
+          <w:sz w:val="24"/>
+          <w:szCs w:val="24"/>
+        </w:rPr>
+        <w:t xml:space="preserve"> The below images show that when the alpha= 0.85, the cost will be </w:t>
+      </w:r>
+      <w:r>
+        <w:rPr>
+          <w:rFonts w:ascii="Times New Roman" w:hAnsi="Times New Roman" w:cs="Times New Roman"/>
+          <w:color w:val="000000"/>
+          <w:sz w:val="24"/>
+          <w:szCs w:val="24"/>
+        </w:rPr>
+        <w:t>higher</w:t>
+      </w:r>
+      <w:r>
+        <w:rPr>
+          <w:rFonts w:ascii="Times New Roman" w:hAnsi="Times New Roman" w:cs="Times New Roman"/>
+          <w:color w:val="000000"/>
+          <w:sz w:val="24"/>
+          <w:szCs w:val="24"/>
+        </w:rPr>
+        <w:t xml:space="preserve"> and </w:t>
+      </w:r>
+      <w:r>
+        <w:rPr>
+          <w:rFonts w:ascii="Times New Roman" w:hAnsi="Times New Roman" w:cs="Times New Roman"/>
+          <w:color w:val="000000"/>
+          <w:sz w:val="24"/>
+          <w:szCs w:val="24"/>
+        </w:rPr>
+        <w:t>higher</w:t>
+      </w:r>
+      <w:r>
+        <w:rPr>
+          <w:rFonts w:ascii="Times New Roman" w:hAnsi="Times New Roman" w:cs="Times New Roman"/>
+          <w:color w:val="000000"/>
+          <w:sz w:val="24"/>
+          <w:szCs w:val="24"/>
+        </w:rPr>
+        <w:t>.</w:t>
+      </w:r>
+      <w:r>
+        <w:rPr>
+          <w:rFonts w:ascii="Times New Roman" w:hAnsi="Times New Roman" w:cs="Times New Roman"/>
+          <w:color w:val="000000"/>
+          <w:sz w:val="24"/>
+          <w:szCs w:val="24"/>
+        </w:rPr>
+        <w:t xml:space="preserve"> </w:t>
+      </w:r>
+      <w:bookmarkStart w:id="0" w:name="_GoBack"/>
+      <w:bookmarkEnd w:id="0"/>
+    </w:p>
+    <w:p>
+      <w:pPr>
+        <w:autoSpaceDE w:val="0"/>
+        <w:autoSpaceDN w:val="0"/>
+        <w:adjustRightInd w:val="0"/>
+        <w:spacing w:after="0" w:line="240" w:lineRule="auto"/>
+        <w:rPr>
+          <w:rFonts w:ascii="Times New Roman" w:hAnsi="Times New Roman" w:cs="Times New Roman"/>
+          <w:color w:val="000000"/>
+          <w:sz w:val="24"/>
+          <w:szCs w:val="24"/>
+        </w:rPr>
+      </w:pPr>
+    </w:p>
+    <w:p>
+      <w:pPr>
+        <w:autoSpaceDE w:val="0"/>
+        <w:autoSpaceDN w:val="0"/>
+        <w:adjustRightInd w:val="0"/>
+        <w:spacing w:after="0" w:line="240" w:lineRule="auto"/>
+        <w:rPr>
+          <w:rFonts w:ascii="Times New Roman" w:hAnsi="Times New Roman" w:cs="Times New Roman"/>
+          <w:color w:val="000000"/>
+          <w:sz w:val="24"/>
+          <w:szCs w:val="24"/>
+        </w:rPr>
+      </w:pPr>
+      <w:r>
+        <w:rPr>
+          <w:noProof/>
+          <w:color w:val="000000"/>
+        </w:rPr>
+        <w:drawing>
+          <wp:inline distT="0" distB="0" distL="0" distR="0" wp14:anchorId="6B598811" wp14:editId="6ED858A8">
+            <wp:extent cx="3041782" cy="1882038"/>
+            <wp:effectExtent l="0" t="0" r="0" b="0"/>
+            <wp:docPr id="11" name="Picture 11" descr="C:\Users\DELL\AppData\Local\Microsoft\Windows\INetCache\Content.MSO\2DB19FE3.tmp"/>
+            <wp:cNvGraphicFramePr>
+              <a:graphicFrameLocks xmlns:a="http://schemas.openxmlformats.org/drawingml/2006/main" noChangeAspect="1"/>
+            </wp:cNvGraphicFramePr>
+            <a:graphic xmlns:a="http://schemas.openxmlformats.org/drawingml/2006/main">
+              <a:graphicData uri="http://schemas.openxmlformats.org/drawingml/2006/picture">
+                <pic:pic xmlns:pic="http://schemas.openxmlformats.org/drawingml/2006/picture">
+                  <pic:nvPicPr>
+                    <pic:cNvPr id="0" name="Picture 12" descr="C:\Users\DELL\AppData\Local\Microsoft\Windows\INetCache\Content.MSO\2DB19FE3.tmp"/>
+                    <pic:cNvPicPr>
+                      <a:picLocks noChangeAspect="1" noChangeArrowheads="1"/>
+                    </pic:cNvPicPr>
+                  </pic:nvPicPr>
+                  <pic:blipFill>
+                    <a:blip r:embed="rId11">
+                      <a:extLst>
+                        <a:ext uri="{28A0092B-C50C-407E-A947-70E740481C1C}">
+                          <a14:useLocalDpi xmlns:a14="http://schemas.microsoft.com/office/drawing/2010/main" val="0"/>
+                        </a:ext>
+                      </a:extLst>
+                    </a:blip>
+                    <a:srcRect/>
+                    <a:stretch>
+                      <a:fillRect/>
+                    </a:stretch>
+                  </pic:blipFill>
+                  <pic:spPr bwMode="auto">
+                    <a:xfrm>
+                      <a:off x="0" y="0"/>
+                      <a:ext cx="3129975" cy="1936605"/>
+                    </a:xfrm>
+                    <a:prstGeom prst="rect">
+                      <a:avLst/>
+                    </a:prstGeom>
+                    <a:noFill/>
+                    <a:ln>
+                      <a:noFill/>
+                    </a:ln>
+                  </pic:spPr>
+                </pic:pic>
+              </a:graphicData>
+            </a:graphic>
+          </wp:inline>
+        </w:drawing>
+      </w:r>
+      <w:r>
+        <w:rPr>
+          <w:noProof/>
+          <w:color w:val="000000"/>
+        </w:rPr>
+        <w:drawing>
+          <wp:inline distT="0" distB="0" distL="0" distR="0" wp14:anchorId="4B25F465" wp14:editId="155944E9">
+            <wp:extent cx="2882189" cy="1870896"/>
+            <wp:effectExtent l="0" t="0" r="0" b="0"/>
+            <wp:docPr id="12" name="Picture 12" descr="C:\Users\DELL\AppData\Local\Microsoft\Windows\INetCache\Content.MSO\5E7986E9.tmp"/>
+            <wp:cNvGraphicFramePr>
+              <a:graphicFrameLocks xmlns:a="http://schemas.openxmlformats.org/drawingml/2006/main" noChangeAspect="1"/>
+            </wp:cNvGraphicFramePr>
+            <a:graphic xmlns:a="http://schemas.openxmlformats.org/drawingml/2006/main">
+              <a:graphicData uri="http://schemas.openxmlformats.org/drawingml/2006/picture">
+                <pic:pic xmlns:pic="http://schemas.openxmlformats.org/drawingml/2006/picture">
+                  <pic:nvPicPr>
+                    <pic:cNvPr id="0" name="Picture 14" descr="C:\Users\DELL\AppData\Local\Microsoft\Windows\INetCache\Content.MSO\5E7986E9.tmp"/>
+                    <pic:cNvPicPr>
+                      <a:picLocks noChangeAspect="1" noChangeArrowheads="1"/>
+                    </pic:cNvPicPr>
+                  </pic:nvPicPr>
+                  <pic:blipFill>
+                    <a:blip r:embed="rId12">
+                      <a:extLst>
+                        <a:ext uri="{28A0092B-C50C-407E-A947-70E740481C1C}">
+                          <a14:useLocalDpi xmlns:a14="http://schemas.microsoft.com/office/drawing/2010/main" val="0"/>
+                        </a:ext>
+                      </a:extLst>
+                    </a:blip>
+                    <a:srcRect/>
+                    <a:stretch>
+                      <a:fillRect/>
+                    </a:stretch>
+                  </pic:blipFill>
+                  <pic:spPr bwMode="auto">
+                    <a:xfrm>
+                      <a:off x="0" y="0"/>
+                      <a:ext cx="2924255" cy="1898202"/>
+                    </a:xfrm>
+                    <a:prstGeom prst="rect">
+                      <a:avLst/>
+                    </a:prstGeom>
+                    <a:noFill/>
+                    <a:ln>
+                      <a:noFill/>
+                    </a:ln>
+                  </pic:spPr>
+                </pic:pic>
+              </a:graphicData>
+            </a:graphic>
+          </wp:inline>
+        </w:drawing>
+      </w:r>
+    </w:p>
+    <w:p>
+      <w:pPr>
+        <w:autoSpaceDE w:val="0"/>
+        <w:autoSpaceDN w:val="0"/>
+        <w:adjustRightInd w:val="0"/>
+        <w:spacing w:after="0" w:line="240" w:lineRule="auto"/>
+        <w:rPr>
+          <w:rFonts w:ascii="Times New Roman" w:hAnsi="Times New Roman" w:cs="Times New Roman"/>
+          <w:color w:val="000000"/>
+          <w:sz w:val="24"/>
+          <w:szCs w:val="24"/>
+        </w:rPr>
+      </w:pPr>
     </w:p>
     <w:sectPr>
       <w:pgSz w:w="12240" w:h="15840"/>
@@ -2963,7 +4964,6 @@
   <w:style w:type="character" w:default="1" w:styleId="DefaultParagraphFont">
     <w:name w:val="Default Paragraph Font"/>
     <w:uiPriority w:val="1"/>
-    <w:semiHidden/>
     <w:unhideWhenUsed/>
   </w:style>
   <w:style w:type="table" w:default="1" w:styleId="TableNormal">

</xml_diff>